<commit_message>
fix: upgraded to version 8.15 for ELK and changed docker-compose for it
</commit_message>
<xml_diff>
--- a/Predlog projekta.docx
+++ b/Predlog projekta.docx
@@ -394,7 +394,23 @@
           <w:szCs w:val="24"/>
           <w:lang w:val="sr-Latn-RS"/>
         </w:rPr>
-        <w:t xml:space="preserve">-a će se koristiti verzija 7.17, </w:t>
+        <w:t xml:space="preserve">-a će se koristiti verzija </w:t>
+      </w:r>
+      <w:r>
+        <w:rPr>
+          <w:sz w:val="24"/>
+          <w:szCs w:val="24"/>
+          <w:lang w:val="sr-Latn-RS"/>
+        </w:rPr>
+        <w:t>8.15</w:t>
+      </w:r>
+      <w:r>
+        <w:rPr>
+          <w:sz w:val="24"/>
+          <w:szCs w:val="24"/>
+          <w:lang w:val="sr-Latn-RS"/>
+        </w:rPr>
+        <w:t xml:space="preserve">, </w:t>
       </w:r>
       <w:r>
         <w:rPr>
@@ -434,7 +450,15 @@
           <w:szCs w:val="24"/>
           <w:lang w:val="sr-Latn-RS"/>
         </w:rPr>
-        <w:t>, preći će se na neku od novijih</w:t>
+        <w:t xml:space="preserve">, preći će se na neku od </w:t>
+      </w:r>
+      <w:r>
+        <w:rPr>
+          <w:sz w:val="24"/>
+          <w:szCs w:val="24"/>
+          <w:lang w:val="sr-Latn-RS"/>
+        </w:rPr>
+        <w:t>drugu verziju</w:t>
       </w:r>
       <w:r>
         <w:rPr>
@@ -625,7 +649,7 @@
       </w:pPr>
       <w:r>
         <w:rPr>
-          <w:lang w:val="sr-Latn-RS"/>
+          <w:noProof/>
         </w:rPr>
         <w:drawing>
           <wp:inline distT="0" distB="0" distL="0" distR="0" wp14:anchorId="256A34C0" wp14:editId="76767F04">
@@ -692,6 +716,9 @@
         <w:jc w:val="center"/>
       </w:pPr>
       <w:r>
+        <w:rPr>
+          <w:noProof/>
+        </w:rPr>
         <w:drawing>
           <wp:inline distT="0" distB="0" distL="0" distR="0" wp14:anchorId="6AC562BC" wp14:editId="3169C620">
             <wp:extent cx="6172200" cy="1216025"/>
@@ -1193,8 +1220,8 @@
       </w:pPr>
       <w:r>
         <w:rPr>
-          <w:sz w:val="24"/>
-          <w:lang w:val="sr-Latn-RS"/>
+          <w:noProof/>
+          <w:sz w:val="24"/>
         </w:rPr>
         <w:drawing>
           <wp:inline distT="0" distB="0" distL="0" distR="0" wp14:anchorId="668BF179" wp14:editId="21BB940A">
@@ -1261,14 +1288,10 @@
         <w:jc w:val="center"/>
       </w:pPr>
       <w:r>
-        <w:rPr>
-          <w:sz w:val="24"/>
-          <w:lang w:val="sr-Latn-RS"/>
-        </w:rPr>
         <w:drawing>
-          <wp:inline distT="0" distB="0" distL="0" distR="0" wp14:anchorId="6FD0BA8A" wp14:editId="359121B1">
-            <wp:extent cx="5844064" cy="3668172"/>
-            <wp:effectExtent l="0" t="0" r="4445" b="8890"/>
+          <wp:inline distT="0" distB="0" distL="0" distR="0" wp14:anchorId="232FF8F5" wp14:editId="43A4D290">
+            <wp:extent cx="6172200" cy="3820795"/>
+            <wp:effectExtent l="0" t="0" r="0" b="8255"/>
             <wp:docPr id="1" name="Picture 1"/>
             <wp:cNvGraphicFramePr>
               <a:graphicFrameLocks xmlns:a="http://schemas.openxmlformats.org/drawingml/2006/main" noChangeAspect="1"/>
@@ -1289,7 +1312,7 @@
                   <pic:spPr>
                     <a:xfrm>
                       <a:off x="0" y="0"/>
-                      <a:ext cx="5856250" cy="3675821"/>
+                      <a:ext cx="6172200" cy="3820795"/>
                     </a:xfrm>
                     <a:prstGeom prst="rect">
                       <a:avLst/>
@@ -1341,6 +1364,7 @@
         <w:rPr>
           <w:color w:val="auto"/>
         </w:rPr>
+        <w:lastRenderedPageBreak/>
         <w:t>Indeksiranje</w:t>
       </w:r>
       <w:proofErr w:type="spellEnd"/>
@@ -1387,7 +1411,6 @@
           <w:i/>
           <w:sz w:val="24"/>
         </w:rPr>
-        <w:lastRenderedPageBreak/>
         <w:t>SecurityIncident</w:t>
       </w:r>
       <w:proofErr w:type="spellEnd"/>
@@ -1637,9 +1660,11 @@
         </w:rPr>
         <w:t xml:space="preserve"> </w:t>
       </w:r>
-      <w:proofErr w:type="spellStart"/>
-      <w:r>
-        <w:rPr>
+      <w:bookmarkStart w:id="0" w:name="_GoBack"/>
+      <w:proofErr w:type="spellStart"/>
+      <w:r>
+        <w:rPr>
+          <w:i/>
           <w:sz w:val="24"/>
         </w:rPr>
         <w:t>PostgreSQL</w:t>
@@ -1651,6 +1676,7 @@
         </w:rPr>
         <w:t xml:space="preserve"> </w:t>
       </w:r>
+      <w:bookmarkEnd w:id="0"/>
       <w:proofErr w:type="spellStart"/>
       <w:r>
         <w:rPr>
@@ -1672,6 +1698,9 @@
         <w:jc w:val="center"/>
       </w:pPr>
       <w:r>
+        <w:rPr>
+          <w:noProof/>
+        </w:rPr>
         <w:drawing>
           <wp:inline distT="0" distB="0" distL="0" distR="0" wp14:anchorId="1251E75B" wp14:editId="6B254EA5">
             <wp:extent cx="4032874" cy="2243390"/>
@@ -1714,8 +1743,6 @@
         <w:pStyle w:val="Caption"/>
         <w:jc w:val="center"/>
       </w:pPr>
-      <w:bookmarkStart w:id="0" w:name="_GoBack"/>
-      <w:bookmarkEnd w:id="0"/>
       <w:proofErr w:type="spellStart"/>
       <w:r>
         <w:t>Slika</w:t>
@@ -1998,23 +2025,7 @@
             <w:i/>
             <w:sz w:val="24"/>
           </w:rPr>
-          <w:t>Loca</w:t>
-        </w:r>
-        <w:r>
-          <w:rPr>
-            <w:rStyle w:val="Hyperlink"/>
-            <w:i/>
-            <w:sz w:val="24"/>
-          </w:rPr>
-          <w:t>t</w:t>
-        </w:r>
-        <w:r>
-          <w:rPr>
-            <w:rStyle w:val="Hyperlink"/>
-            <w:i/>
-            <w:sz w:val="24"/>
-          </w:rPr>
-          <w:t>ionAPI</w:t>
+          <w:t>LocationAPI</w:t>
         </w:r>
         <w:proofErr w:type="spellEnd"/>
       </w:hyperlink>
@@ -2917,6 +2928,10 @@
         <w:jc w:val="center"/>
       </w:pPr>
       <w:r>
+        <w:rPr>
+          <w:noProof/>
+        </w:rPr>
+        <w:lastRenderedPageBreak/>
         <w:drawing>
           <wp:inline distT="0" distB="0" distL="0" distR="0" wp14:anchorId="50F6446C" wp14:editId="32699EDF">
             <wp:extent cx="6172200" cy="3325495"/>
@@ -2985,7 +3000,6 @@
         <w:rPr>
           <w:sz w:val="24"/>
         </w:rPr>
-        <w:lastRenderedPageBreak/>
         <w:t>Struktura</w:t>
       </w:r>
       <w:proofErr w:type="spellEnd"/>
@@ -3644,6 +3658,10 @@
         <w:jc w:val="center"/>
       </w:pPr>
       <w:r>
+        <w:rPr>
+          <w:noProof/>
+        </w:rPr>
+        <w:lastRenderedPageBreak/>
         <w:drawing>
           <wp:inline distT="0" distB="0" distL="0" distR="0" wp14:anchorId="7DDCF746" wp14:editId="21072168">
             <wp:extent cx="3914860" cy="4804564"/>

</xml_diff>

<commit_message>
feat: added implementational description for queries in predlogProjekta
</commit_message>
<xml_diff>
--- a/Predlog projekta.docx
+++ b/Predlog projekta.docx
@@ -566,6 +566,7 @@
     </w:p>
     <w:p>
       <w:pPr>
+        <w:jc w:val="both"/>
         <w:rPr>
           <w:sz w:val="24"/>
           <w:lang w:val="sr-Latn-RS"/>
@@ -648,14 +649,11 @@
         <w:jc w:val="center"/>
       </w:pPr>
       <w:r>
-        <w:rPr>
-          <w:noProof/>
-        </w:rPr>
         <w:drawing>
-          <wp:inline distT="0" distB="0" distL="0" distR="0" wp14:anchorId="256A34C0" wp14:editId="76767F04">
-            <wp:extent cx="4624855" cy="909269"/>
-            <wp:effectExtent l="0" t="0" r="4445" b="5715"/>
-            <wp:docPr id="3" name="Picture 3"/>
+          <wp:inline distT="0" distB="0" distL="0" distR="0" wp14:anchorId="2E7EC3E2" wp14:editId="04EA54E0">
+            <wp:extent cx="4387006" cy="1728625"/>
+            <wp:effectExtent l="0" t="0" r="0" b="5080"/>
+            <wp:docPr id="15" name="Picture 15"/>
             <wp:cNvGraphicFramePr>
               <a:graphicFrameLocks xmlns:a="http://schemas.openxmlformats.org/drawingml/2006/main" noChangeAspect="1"/>
             </wp:cNvGraphicFramePr>
@@ -675,7 +673,7 @@
                   <pic:spPr>
                     <a:xfrm>
                       <a:off x="0" y="0"/>
-                      <a:ext cx="4715985" cy="927186"/>
+                      <a:ext cx="4414810" cy="1739581"/>
                     </a:xfrm>
                     <a:prstGeom prst="rect">
                       <a:avLst/>
@@ -825,6 +823,7 @@
           <w:sz w:val="24"/>
           <w:lang w:val="sr-Latn-RS"/>
         </w:rPr>
+        <w:lastRenderedPageBreak/>
         <w:t>Logstash</w:t>
       </w:r>
       <w:r>
@@ -953,15 +952,7 @@
           <w:sz w:val="24"/>
           <w:lang w:val="sr-Latn-RS"/>
         </w:rPr>
-        <w:t xml:space="preserve">Nakon pristizanja, </w:t>
-      </w:r>
-      <w:r>
-        <w:rPr>
-          <w:sz w:val="24"/>
-          <w:lang w:val="sr-Latn-RS"/>
-        </w:rPr>
-        <w:lastRenderedPageBreak/>
-        <w:t>sigurnosni incidenti će biti sačuvani</w:t>
+        <w:t>Nakon pristizanja, sigurnosni incidenti će biti sačuvani</w:t>
       </w:r>
       <w:r>
         <w:rPr>
@@ -1117,7 +1108,14 @@
           <w:sz w:val="24"/>
           <w:lang w:val="sr-Latn-RS"/>
         </w:rPr>
-        <w:t xml:space="preserve"> Povezivanjem sa </w:t>
+        <w:t xml:space="preserve"> Povezivanje</w:t>
+      </w:r>
+      <w:r>
+        <w:rPr>
+          <w:sz w:val="24"/>
+          <w:lang w:val="sr-Latn-RS"/>
+        </w:rPr>
+        <w:t xml:space="preserve"> sa </w:t>
       </w:r>
       <w:r>
         <w:rPr>
@@ -1132,7 +1130,7 @@
           <w:sz w:val="24"/>
           <w:lang w:val="sr-Latn-RS"/>
         </w:rPr>
-        <w:t xml:space="preserve">-om je realizovano uz pomoć komande koja je definisana u okviru </w:t>
+        <w:t xml:space="preserve">-om je realizovano uz pomoć </w:t>
       </w:r>
       <w:r>
         <w:rPr>
@@ -1147,7 +1145,130 @@
           <w:sz w:val="24"/>
           <w:lang w:val="sr-Latn-RS"/>
         </w:rPr>
-        <w:t xml:space="preserve"> fajla.</w:t>
+        <w:t xml:space="preserve"> </w:t>
+      </w:r>
+      <w:r>
+        <w:rPr>
+          <w:sz w:val="24"/>
+          <w:lang w:val="sr-Latn-RS"/>
+        </w:rPr>
+        <w:t>fajla.</w:t>
+      </w:r>
+      <w:r>
+        <w:rPr>
+          <w:sz w:val="24"/>
+          <w:lang w:val="sr-Latn-RS"/>
+        </w:rPr>
+        <w:t xml:space="preserve"> Definisanje </w:t>
+      </w:r>
+      <w:r>
+        <w:rPr>
+          <w:i/>
+          <w:sz w:val="24"/>
+          <w:lang w:val="sr-Latn-RS"/>
+        </w:rPr>
+        <w:t>custom report</w:t>
+      </w:r>
+      <w:r>
+        <w:rPr>
+          <w:sz w:val="24"/>
+          <w:lang w:val="sr-Latn-RS"/>
+        </w:rPr>
+        <w:t xml:space="preserve">-ova je moguće uz pomoć </w:t>
+      </w:r>
+      <w:r>
+        <w:rPr>
+          <w:i/>
+          <w:sz w:val="24"/>
+          <w:lang w:val="sr-Latn-RS"/>
+        </w:rPr>
+        <w:t>Kibana Query Language</w:t>
+      </w:r>
+      <w:r>
+        <w:rPr>
+          <w:sz w:val="24"/>
+          <w:lang w:val="sr-Latn-RS"/>
+        </w:rPr>
+        <w:t xml:space="preserve">-a </w:t>
+      </w:r>
+      <w:r>
+        <w:rPr>
+          <w:sz w:val="24"/>
+        </w:rPr>
+        <w:t>(</w:t>
+      </w:r>
+      <w:r>
+        <w:rPr>
+          <w:i/>
+          <w:sz w:val="24"/>
+          <w:lang w:val="sr-Latn-RS"/>
+        </w:rPr>
+        <w:t>KQL</w:t>
+      </w:r>
+      <w:r>
+        <w:rPr>
+          <w:sz w:val="24"/>
+          <w:lang w:val="sr-Latn-RS"/>
+        </w:rPr>
+        <w:t>)</w:t>
+      </w:r>
+      <w:r>
+        <w:rPr>
+          <w:sz w:val="24"/>
+          <w:lang w:val="sr-Latn-RS"/>
+        </w:rPr>
+        <w:t>, jer omogućava definisanje pravila za filtriranje i pretragu dokumenata, dok se</w:t>
+      </w:r>
+      <w:r>
+        <w:rPr>
+          <w:sz w:val="24"/>
+          <w:lang w:val="sr-Latn-RS"/>
+        </w:rPr>
+        <w:t xml:space="preserve"> za prikaz na </w:t>
+      </w:r>
+      <w:r>
+        <w:rPr>
+          <w:i/>
+          <w:sz w:val="24"/>
+          <w:lang w:val="sr-Latn-RS"/>
+        </w:rPr>
+        <w:t>frontend</w:t>
+      </w:r>
+      <w:r>
+        <w:rPr>
+          <w:sz w:val="24"/>
+          <w:lang w:val="sr-Latn-RS"/>
+        </w:rPr>
+        <w:t xml:space="preserve">-u </w:t>
+      </w:r>
+      <w:r>
+        <w:rPr>
+          <w:sz w:val="24"/>
+          <w:lang w:val="sr-Latn-RS"/>
+        </w:rPr>
+        <w:t>koristi</w:t>
+      </w:r>
+      <w:r>
+        <w:rPr>
+          <w:sz w:val="24"/>
+          <w:lang w:val="sr-Latn-RS"/>
+        </w:rPr>
+        <w:t xml:space="preserve"> </w:t>
+      </w:r>
+      <w:r>
+        <w:rPr>
+          <w:i/>
+          <w:sz w:val="24"/>
+          <w:lang w:val="sr-Latn-RS"/>
+        </w:rPr>
+        <w:t>IFrame</w:t>
+      </w:r>
+      <w:r>
+        <w:rPr>
+          <w:sz w:val="24"/>
+          <w:lang w:val="sr-Latn-RS"/>
+        </w:rPr>
+        <w:t>.</w:t>
       </w:r>
     </w:p>
     <w:p>
@@ -1332,8 +1453,8 @@
         </w:rPr>
         <w:drawing>
           <wp:inline distT="0" distB="0" distL="0" distR="0" wp14:anchorId="232FF8F5" wp14:editId="43A4D290">
-            <wp:extent cx="6354639" cy="3933731"/>
-            <wp:effectExtent l="0" t="0" r="8255" b="0"/>
+            <wp:extent cx="5528684" cy="3422437"/>
+            <wp:effectExtent l="0" t="0" r="0" b="6985"/>
             <wp:docPr id="1" name="Picture 1"/>
             <wp:cNvGraphicFramePr>
               <a:graphicFrameLocks xmlns:a="http://schemas.openxmlformats.org/drawingml/2006/main" noChangeAspect="1"/>
@@ -1354,7 +1475,7 @@
                   <pic:spPr>
                     <a:xfrm>
                       <a:off x="0" y="0"/>
-                      <a:ext cx="6392542" cy="3957194"/>
+                      <a:ext cx="5612763" cy="3474484"/>
                     </a:xfrm>
                     <a:prstGeom prst="rect">
                       <a:avLst/>
@@ -1371,6 +1492,9 @@
       <w:pPr>
         <w:pStyle w:val="Caption"/>
         <w:jc w:val="center"/>
+        <w:rPr>
+          <w:sz w:val="20"/>
+        </w:rPr>
       </w:pPr>
       <w:proofErr w:type="spellStart"/>
       <w:r>
@@ -1753,14 +1877,11 @@
         <w:jc w:val="center"/>
       </w:pPr>
       <w:r>
-        <w:rPr>
-          <w:noProof/>
-        </w:rPr>
         <w:drawing>
-          <wp:inline distT="0" distB="0" distL="0" distR="0" wp14:anchorId="1251E75B" wp14:editId="6B254EA5">
-            <wp:extent cx="3921877" cy="2181645"/>
-            <wp:effectExtent l="0" t="0" r="2540" b="9525"/>
-            <wp:docPr id="6" name="Picture 6"/>
+          <wp:inline distT="0" distB="0" distL="0" distR="0" wp14:anchorId="3C4147B7" wp14:editId="18138FC0">
+            <wp:extent cx="3731631" cy="2040222"/>
+            <wp:effectExtent l="0" t="0" r="2540" b="0"/>
+            <wp:docPr id="12" name="Picture 12"/>
             <wp:cNvGraphicFramePr>
               <a:graphicFrameLocks xmlns:a="http://schemas.openxmlformats.org/drawingml/2006/main" noChangeAspect="1"/>
             </wp:cNvGraphicFramePr>
@@ -1780,7 +1901,7 @@
                   <pic:spPr>
                     <a:xfrm>
                       <a:off x="0" y="0"/>
-                      <a:ext cx="3972187" cy="2209631"/>
+                      <a:ext cx="3775067" cy="2063970"/>
                     </a:xfrm>
                     <a:prstGeom prst="rect">
                       <a:avLst/>
@@ -1887,7 +2008,21 @@
           <w:sz w:val="24"/>
           <w:lang w:val="sr-Latn-RS"/>
         </w:rPr>
-        <w:t xml:space="preserve">, umesto da u indeksu bude sačuvano polje za adresu pogođene organizacije tipa </w:t>
+        <w:t xml:space="preserve">, umesto da u indeksu bude sačuvano polje za </w:t>
+      </w:r>
+      <w:r>
+        <w:rPr>
+          <w:sz w:val="24"/>
+          <w:lang w:val="sr-Latn-RS"/>
+        </w:rPr>
+        <w:t>lokaciju</w:t>
+      </w:r>
+      <w:r>
+        <w:rPr>
+          <w:sz w:val="24"/>
+          <w:lang w:val="sr-Latn-RS"/>
+        </w:rPr>
+        <w:t xml:space="preserve"> pogođene organizacije tipa </w:t>
       </w:r>
       <w:r>
         <w:rPr>
@@ -1962,21 +2097,63 @@
         <w:rPr>
           <w:sz w:val="24"/>
         </w:rPr>
-        <w:t>iz</w:t>
-      </w:r>
-      <w:proofErr w:type="spellEnd"/>
-      <w:r>
-        <w:rPr>
-          <w:sz w:val="24"/>
-        </w:rPr>
-        <w:t xml:space="preserve"> </w:t>
-      </w:r>
-      <w:proofErr w:type="spellStart"/>
-      <w:r>
-        <w:rPr>
-          <w:sz w:val="24"/>
-        </w:rPr>
-        <w:t>tekstualne</w:t>
+        <w:t>na</w:t>
+      </w:r>
+      <w:proofErr w:type="spellEnd"/>
+      <w:r>
+        <w:rPr>
+          <w:sz w:val="24"/>
+        </w:rPr>
+        <w:t xml:space="preserve"> </w:t>
+      </w:r>
+      <w:proofErr w:type="spellStart"/>
+      <w:r>
+        <w:rPr>
+          <w:sz w:val="24"/>
+        </w:rPr>
+        <w:t>osnovu</w:t>
+      </w:r>
+      <w:proofErr w:type="spellEnd"/>
+      <w:r>
+        <w:rPr>
+          <w:sz w:val="24"/>
+        </w:rPr>
+        <w:t xml:space="preserve"> </w:t>
+      </w:r>
+      <w:proofErr w:type="spellStart"/>
+      <w:r>
+        <w:rPr>
+          <w:sz w:val="24"/>
+        </w:rPr>
+        <w:t>imena</w:t>
+      </w:r>
+      <w:proofErr w:type="spellEnd"/>
+      <w:r>
+        <w:rPr>
+          <w:sz w:val="24"/>
+        </w:rPr>
+        <w:t xml:space="preserve"> </w:t>
+      </w:r>
+      <w:proofErr w:type="spellStart"/>
+      <w:r>
+        <w:rPr>
+          <w:sz w:val="24"/>
+        </w:rPr>
+        <w:t>grada</w:t>
+      </w:r>
+      <w:proofErr w:type="spellEnd"/>
+      <w:r>
+        <w:rPr>
+          <w:sz w:val="24"/>
+        </w:rPr>
+        <w:t xml:space="preserve">, </w:t>
+      </w:r>
+      <w:proofErr w:type="spellStart"/>
+      <w:r>
+        <w:rPr>
+          <w:sz w:val="24"/>
+        </w:rPr>
+        <w:t>odnosno</w:t>
       </w:r>
       <w:proofErr w:type="spellEnd"/>
       <w:r>
@@ -1997,6 +2174,48 @@
         <w:rPr>
           <w:sz w:val="24"/>
         </w:rPr>
+        <w:t xml:space="preserve">, </w:t>
+      </w:r>
+      <w:proofErr w:type="spellStart"/>
+      <w:r>
+        <w:rPr>
+          <w:sz w:val="24"/>
+        </w:rPr>
+        <w:t>i</w:t>
+      </w:r>
+      <w:proofErr w:type="spellEnd"/>
+      <w:r>
+        <w:rPr>
+          <w:sz w:val="24"/>
+        </w:rPr>
+        <w:t xml:space="preserve"> </w:t>
+      </w:r>
+      <w:proofErr w:type="spellStart"/>
+      <w:r>
+        <w:rPr>
+          <w:sz w:val="24"/>
+        </w:rPr>
+        <w:t>specificiranog</w:t>
+      </w:r>
+      <w:proofErr w:type="spellEnd"/>
+      <w:r>
+        <w:rPr>
+          <w:sz w:val="24"/>
+        </w:rPr>
+        <w:t xml:space="preserve"> </w:t>
+      </w:r>
+      <w:proofErr w:type="spellStart"/>
+      <w:r>
+        <w:rPr>
+          <w:sz w:val="24"/>
+        </w:rPr>
+        <w:t>radjiusa</w:t>
+      </w:r>
+      <w:proofErr w:type="spellEnd"/>
+      <w:r>
+        <w:rPr>
+          <w:sz w:val="24"/>
+        </w:rPr>
         <w:t xml:space="preserve"> </w:t>
       </w:r>
       <w:proofErr w:type="spellStart"/>
@@ -2112,6 +2331,7 @@
         <w:t xml:space="preserve"> tome, </w:t>
       </w:r>
       <w:proofErr w:type="spellStart"/>
+      <w:proofErr w:type="gramStart"/>
       <w:r>
         <w:rPr>
           <w:sz w:val="24"/>
@@ -2119,6 +2339,7 @@
         <w:t>na</w:t>
       </w:r>
       <w:proofErr w:type="spellEnd"/>
+      <w:proofErr w:type="gramEnd"/>
       <w:r>
         <w:rPr>
           <w:sz w:val="24"/>
@@ -2137,7 +2358,13 @@
         <w:rPr>
           <w:sz w:val="24"/>
         </w:rPr>
-        <w:t xml:space="preserve"> 6 se</w:t>
+        <w:t xml:space="preserve"> 7</w:t>
+      </w:r>
+      <w:r>
+        <w:rPr>
+          <w:sz w:val="24"/>
+        </w:rPr>
+        <w:t xml:space="preserve"> se</w:t>
       </w:r>
       <w:r>
         <w:rPr>
@@ -2269,26 +2496,46 @@
         </w:rPr>
         <w:t xml:space="preserve"> </w:t>
       </w:r>
-      <w:proofErr w:type="spellStart"/>
-      <w:r>
-        <w:rPr>
-          <w:sz w:val="24"/>
-        </w:rPr>
-        <w:t>Osim</w:t>
-      </w:r>
-      <w:proofErr w:type="spellEnd"/>
-      <w:r>
-        <w:rPr>
-          <w:sz w:val="24"/>
-        </w:rPr>
-        <w:t xml:space="preserve"> </w:t>
-      </w:r>
-      <w:proofErr w:type="spellStart"/>
-      <w:r>
-        <w:rPr>
-          <w:sz w:val="24"/>
-        </w:rPr>
-        <w:t>geolokacijske</w:t>
+      <w:r>
+        <w:rPr>
+          <w:sz w:val="24"/>
+        </w:rPr>
+        <w:t xml:space="preserve">Primer </w:t>
+      </w:r>
+      <w:proofErr w:type="spellStart"/>
+      <w:r>
+        <w:rPr>
+          <w:sz w:val="24"/>
+        </w:rPr>
+        <w:t>ovog</w:t>
+      </w:r>
+      <w:proofErr w:type="spellEnd"/>
+      <w:r>
+        <w:rPr>
+          <w:sz w:val="24"/>
+        </w:rPr>
+        <w:t xml:space="preserve"> </w:t>
+      </w:r>
+      <w:proofErr w:type="spellStart"/>
+      <w:r>
+        <w:rPr>
+          <w:sz w:val="24"/>
+        </w:rPr>
+        <w:t>tipa</w:t>
+      </w:r>
+      <w:proofErr w:type="spellEnd"/>
+      <w:r>
+        <w:rPr>
+          <w:sz w:val="24"/>
+        </w:rPr>
+        <w:t xml:space="preserve"> </w:t>
+      </w:r>
+      <w:proofErr w:type="spellStart"/>
+      <w:r>
+        <w:rPr>
+          <w:sz w:val="24"/>
+        </w:rPr>
+        <w:t>pretrage</w:t>
       </w:r>
       <w:proofErr w:type="spellEnd"/>
       <w:r>
@@ -2302,9 +2549,60 @@
         <w:rPr>
           <w:sz w:val="24"/>
         </w:rPr>
-        <w:t>potrebno</w:t>
-      </w:r>
-      <w:proofErr w:type="spellEnd"/>
+        <w:t>preuzetog</w:t>
+      </w:r>
+      <w:proofErr w:type="spellEnd"/>
+      <w:r>
+        <w:rPr>
+          <w:sz w:val="24"/>
+        </w:rPr>
+        <w:t xml:space="preserve"> </w:t>
+      </w:r>
+      <w:proofErr w:type="spellStart"/>
+      <w:proofErr w:type="gramStart"/>
+      <w:r>
+        <w:rPr>
+          <w:sz w:val="24"/>
+        </w:rPr>
+        <w:t>sa</w:t>
+      </w:r>
+      <w:proofErr w:type="spellEnd"/>
+      <w:proofErr w:type="gramEnd"/>
+      <w:r>
+        <w:rPr>
+          <w:sz w:val="24"/>
+        </w:rPr>
+        <w:t xml:space="preserve"> </w:t>
+      </w:r>
+      <w:proofErr w:type="spellStart"/>
+      <w:r>
+        <w:rPr>
+          <w:sz w:val="24"/>
+        </w:rPr>
+        <w:t>Va</w:t>
+      </w:r>
+      <w:proofErr w:type="spellEnd"/>
+      <w:r>
+        <w:rPr>
+          <w:sz w:val="24"/>
+          <w:lang w:val="sr-Latn-RS"/>
+        </w:rPr>
+        <w:t xml:space="preserve">šeg </w:t>
+      </w:r>
+      <w:r>
+        <w:rPr>
+          <w:sz w:val="24"/>
+          <w:lang w:val="sr-Latn-RS"/>
+        </w:rPr>
+        <w:t>predloga projekta</w:t>
+      </w:r>
+      <w:r>
+        <w:rPr>
+          <w:sz w:val="24"/>
+          <w:lang w:val="sr-Latn-RS"/>
+        </w:rPr>
+        <w:t>, dat</w:t>
+      </w:r>
       <w:r>
         <w:rPr>
           <w:sz w:val="24"/>
@@ -2316,862 +2614,28 @@
         <w:rPr>
           <w:sz w:val="24"/>
         </w:rPr>
-        <w:t>omogu</w:t>
-      </w:r>
-      <w:proofErr w:type="spellEnd"/>
-      <w:r>
-        <w:rPr>
-          <w:sz w:val="24"/>
-          <w:lang w:val="sr-Latn-RS"/>
-        </w:rPr>
-        <w:t xml:space="preserve">ćiti i </w:t>
-      </w:r>
-      <w:proofErr w:type="spellStart"/>
-      <w:r>
-        <w:rPr>
-          <w:sz w:val="24"/>
-        </w:rPr>
-        <w:t>izvr</w:t>
-      </w:r>
-      <w:proofErr w:type="spellEnd"/>
-      <w:r>
-        <w:rPr>
-          <w:sz w:val="24"/>
-          <w:lang w:val="sr-Latn-RS"/>
-        </w:rPr>
-        <w:t xml:space="preserve">šavanje </w:t>
-      </w:r>
-      <w:r>
-        <w:rPr>
-          <w:b/>
-          <w:i/>
-          <w:sz w:val="24"/>
-          <w:lang w:val="sr-Latn-RS"/>
-        </w:rPr>
-        <w:t>Approximate KNN</w:t>
-      </w:r>
-      <w:r>
-        <w:rPr>
-          <w:b/>
-          <w:sz w:val="24"/>
-          <w:lang w:val="sr-Latn-RS"/>
-        </w:rPr>
-        <w:t xml:space="preserve"> pretrage</w:t>
-      </w:r>
-      <w:r>
-        <w:rPr>
-          <w:sz w:val="24"/>
-          <w:lang w:val="sr-Latn-RS"/>
-        </w:rPr>
-        <w:t xml:space="preserve">, čemu je namenjeno polje </w:t>
-      </w:r>
-      <w:r>
-        <w:rPr>
-          <w:i/>
-          <w:sz w:val="24"/>
-          <w:lang w:val="sr-Latn-RS"/>
-        </w:rPr>
-        <w:t>vectorizedContent</w:t>
-      </w:r>
-      <w:r>
-        <w:rPr>
-          <w:sz w:val="24"/>
-          <w:lang w:val="sr-Latn-RS"/>
-        </w:rPr>
-        <w:t xml:space="preserve">, a </w:t>
-      </w:r>
-      <w:proofErr w:type="gramStart"/>
-      <w:r>
-        <w:rPr>
-          <w:sz w:val="24"/>
-          <w:lang w:val="sr-Latn-RS"/>
-        </w:rPr>
-        <w:t>sama</w:t>
-      </w:r>
-      <w:proofErr w:type="gramEnd"/>
-      <w:r>
-        <w:rPr>
-          <w:sz w:val="24"/>
-          <w:lang w:val="sr-Latn-RS"/>
-        </w:rPr>
-        <w:t xml:space="preserve"> pretraga bi se vršila korišćenjem </w:t>
-      </w:r>
-      <w:r>
-        <w:rPr>
-          <w:i/>
-          <w:sz w:val="24"/>
-          <w:lang w:val="sr-Latn-RS"/>
-        </w:rPr>
-        <w:t>CustomQuery</w:t>
-      </w:r>
-      <w:r>
-        <w:rPr>
-          <w:sz w:val="24"/>
-          <w:lang w:val="sr-Latn-RS"/>
-        </w:rPr>
-        <w:t>-a.</w:t>
-      </w:r>
-      <w:r>
-        <w:rPr>
-          <w:sz w:val="24"/>
-          <w:lang w:val="sr-Latn-RS"/>
-        </w:rPr>
-        <w:t xml:space="preserve"> </w:t>
-      </w:r>
-      <w:r>
-        <w:rPr>
-          <w:sz w:val="24"/>
-          <w:lang w:val="sr-Latn-RS"/>
-        </w:rPr>
-        <w:t xml:space="preserve"> </w:t>
-      </w:r>
-      <w:proofErr w:type="spellStart"/>
-      <w:r>
-        <w:rPr>
-          <w:i/>
-          <w:sz w:val="24"/>
-        </w:rPr>
-        <w:t>DatabaseId</w:t>
-      </w:r>
-      <w:proofErr w:type="spellEnd"/>
-      <w:r>
-        <w:rPr>
-          <w:sz w:val="24"/>
-        </w:rPr>
-        <w:t xml:space="preserve"> </w:t>
-      </w:r>
-      <w:proofErr w:type="spellStart"/>
-      <w:r>
-        <w:rPr>
-          <w:sz w:val="24"/>
-        </w:rPr>
-        <w:t>predstavlja</w:t>
-      </w:r>
-      <w:proofErr w:type="spellEnd"/>
-      <w:r>
-        <w:rPr>
-          <w:sz w:val="24"/>
-        </w:rPr>
-        <w:t xml:space="preserve"> id </w:t>
-      </w:r>
-      <w:proofErr w:type="spellStart"/>
-      <w:r>
-        <w:rPr>
-          <w:sz w:val="24"/>
-        </w:rPr>
-        <w:t>entiteta</w:t>
-      </w:r>
-      <w:proofErr w:type="spellEnd"/>
-      <w:r>
-        <w:rPr>
-          <w:sz w:val="24"/>
-        </w:rPr>
-        <w:t xml:space="preserve"> </w:t>
-      </w:r>
-      <w:proofErr w:type="spellStart"/>
-      <w:r>
-        <w:rPr>
-          <w:sz w:val="24"/>
-        </w:rPr>
-        <w:t>sačuvanog</w:t>
-      </w:r>
-      <w:proofErr w:type="spellEnd"/>
-      <w:r>
-        <w:rPr>
-          <w:sz w:val="24"/>
-        </w:rPr>
-        <w:t xml:space="preserve"> u </w:t>
-      </w:r>
-      <w:proofErr w:type="spellStart"/>
-      <w:r>
-        <w:rPr>
-          <w:i/>
-          <w:sz w:val="24"/>
-        </w:rPr>
-        <w:t>PostgreSQL</w:t>
-      </w:r>
-      <w:proofErr w:type="spellEnd"/>
-      <w:r>
-        <w:rPr>
-          <w:sz w:val="24"/>
-        </w:rPr>
-        <w:t xml:space="preserve"> </w:t>
-      </w:r>
-      <w:proofErr w:type="spellStart"/>
-      <w:r>
-        <w:rPr>
-          <w:sz w:val="24"/>
-        </w:rPr>
-        <w:t>bazi</w:t>
-      </w:r>
-      <w:proofErr w:type="spellEnd"/>
-      <w:r>
-        <w:rPr>
-          <w:sz w:val="24"/>
-        </w:rPr>
-        <w:t xml:space="preserve">, </w:t>
-      </w:r>
-      <w:proofErr w:type="spellStart"/>
-      <w:r>
-        <w:rPr>
-          <w:sz w:val="24"/>
-        </w:rPr>
-        <w:t>kako</w:t>
-      </w:r>
-      <w:proofErr w:type="spellEnd"/>
-      <w:r>
-        <w:rPr>
-          <w:sz w:val="24"/>
-        </w:rPr>
-        <w:t xml:space="preserve"> bi </w:t>
-      </w:r>
-      <w:proofErr w:type="spellStart"/>
-      <w:r>
-        <w:rPr>
-          <w:sz w:val="24"/>
-        </w:rPr>
-        <w:t>post</w:t>
-      </w:r>
-      <w:r>
-        <w:rPr>
-          <w:sz w:val="24"/>
-        </w:rPr>
-        <w:t>ojala</w:t>
-      </w:r>
-      <w:proofErr w:type="spellEnd"/>
-      <w:r>
-        <w:rPr>
-          <w:sz w:val="24"/>
-        </w:rPr>
-        <w:t xml:space="preserve"> </w:t>
-      </w:r>
-      <w:proofErr w:type="spellStart"/>
-      <w:r>
-        <w:rPr>
-          <w:sz w:val="24"/>
-        </w:rPr>
-        <w:t>povezanost</w:t>
-      </w:r>
-      <w:proofErr w:type="spellEnd"/>
-      <w:r>
-        <w:rPr>
-          <w:sz w:val="24"/>
-        </w:rPr>
-        <w:t xml:space="preserve"> </w:t>
-      </w:r>
-      <w:proofErr w:type="spellStart"/>
-      <w:r>
-        <w:rPr>
-          <w:sz w:val="24"/>
-        </w:rPr>
-        <w:t>sa</w:t>
-      </w:r>
-      <w:proofErr w:type="spellEnd"/>
-      <w:r>
-        <w:rPr>
-          <w:sz w:val="24"/>
-        </w:rPr>
-        <w:t xml:space="preserve"> </w:t>
-      </w:r>
-      <w:proofErr w:type="spellStart"/>
-      <w:r>
-        <w:rPr>
-          <w:sz w:val="24"/>
-        </w:rPr>
-        <w:t>perzistentno</w:t>
-      </w:r>
-      <w:r>
-        <w:rPr>
-          <w:sz w:val="24"/>
-        </w:rPr>
-        <w:t>m</w:t>
-      </w:r>
-      <w:proofErr w:type="spellEnd"/>
-      <w:r>
-        <w:rPr>
-          <w:sz w:val="24"/>
-        </w:rPr>
-        <w:t xml:space="preserve"> </w:t>
-      </w:r>
-      <w:proofErr w:type="spellStart"/>
-      <w:r>
-        <w:rPr>
-          <w:sz w:val="24"/>
-        </w:rPr>
-        <w:t>verzijom</w:t>
-      </w:r>
-      <w:proofErr w:type="spellEnd"/>
-      <w:r>
-        <w:rPr>
-          <w:sz w:val="24"/>
-        </w:rPr>
-        <w:t xml:space="preserve"> </w:t>
-      </w:r>
-      <w:proofErr w:type="spellStart"/>
-      <w:r>
-        <w:rPr>
-          <w:sz w:val="24"/>
-        </w:rPr>
-        <w:t>podataka</w:t>
-      </w:r>
-      <w:proofErr w:type="spellEnd"/>
-      <w:r>
-        <w:rPr>
-          <w:sz w:val="24"/>
-        </w:rPr>
-        <w:t>.</w:t>
-      </w:r>
-      <w:r>
-        <w:rPr>
-          <w:sz w:val="24"/>
-        </w:rPr>
-        <w:t xml:space="preserve"> </w:t>
-      </w:r>
-      <w:r>
-        <w:rPr>
-          <w:i/>
-          <w:sz w:val="24"/>
-        </w:rPr>
-        <w:t>@Document</w:t>
-      </w:r>
-      <w:r>
-        <w:rPr>
-          <w:sz w:val="24"/>
-        </w:rPr>
-        <w:t xml:space="preserve"> </w:t>
-      </w:r>
-      <w:proofErr w:type="spellStart"/>
-      <w:r>
-        <w:rPr>
-          <w:sz w:val="24"/>
-        </w:rPr>
-        <w:t>anotacijom</w:t>
-      </w:r>
-      <w:proofErr w:type="spellEnd"/>
-      <w:r>
-        <w:rPr>
-          <w:sz w:val="24"/>
-        </w:rPr>
-        <w:t xml:space="preserve"> se </w:t>
-      </w:r>
-      <w:proofErr w:type="spellStart"/>
-      <w:r>
-        <w:rPr>
-          <w:sz w:val="24"/>
-        </w:rPr>
-        <w:t>definiše</w:t>
-      </w:r>
-      <w:proofErr w:type="spellEnd"/>
-      <w:r>
-        <w:rPr>
-          <w:sz w:val="24"/>
-        </w:rPr>
-        <w:t xml:space="preserve"> </w:t>
-      </w:r>
-      <w:proofErr w:type="spellStart"/>
-      <w:r>
-        <w:rPr>
-          <w:sz w:val="24"/>
-        </w:rPr>
-        <w:t>naziv</w:t>
-      </w:r>
-      <w:proofErr w:type="spellEnd"/>
-      <w:r>
-        <w:rPr>
-          <w:sz w:val="24"/>
-        </w:rPr>
-        <w:t xml:space="preserve"> </w:t>
-      </w:r>
-      <w:proofErr w:type="spellStart"/>
-      <w:r>
-        <w:rPr>
-          <w:sz w:val="24"/>
-        </w:rPr>
-        <w:t>indeksa</w:t>
-      </w:r>
-      <w:proofErr w:type="spellEnd"/>
-      <w:r>
-        <w:rPr>
-          <w:sz w:val="24"/>
-        </w:rPr>
-        <w:t xml:space="preserve"> u </w:t>
-      </w:r>
-      <w:proofErr w:type="spellStart"/>
-      <w:r>
-        <w:rPr>
-          <w:sz w:val="24"/>
-        </w:rPr>
-        <w:t>okviru</w:t>
-      </w:r>
-      <w:proofErr w:type="spellEnd"/>
-      <w:r>
-        <w:rPr>
-          <w:sz w:val="24"/>
-        </w:rPr>
-        <w:t xml:space="preserve"> </w:t>
-      </w:r>
-      <w:proofErr w:type="spellStart"/>
-      <w:r>
-        <w:rPr>
-          <w:sz w:val="24"/>
-        </w:rPr>
-        <w:t>koga</w:t>
-      </w:r>
-      <w:proofErr w:type="spellEnd"/>
-      <w:r>
-        <w:rPr>
-          <w:sz w:val="24"/>
-        </w:rPr>
-        <w:t xml:space="preserve"> </w:t>
-      </w:r>
-      <w:proofErr w:type="spellStart"/>
-      <w:proofErr w:type="gramStart"/>
-      <w:r>
-        <w:rPr>
-          <w:sz w:val="24"/>
-        </w:rPr>
-        <w:t>će</w:t>
-      </w:r>
-      <w:proofErr w:type="spellEnd"/>
-      <w:proofErr w:type="gramEnd"/>
-      <w:r>
-        <w:rPr>
-          <w:sz w:val="24"/>
-        </w:rPr>
-        <w:t xml:space="preserve"> se </w:t>
-      </w:r>
-      <w:proofErr w:type="spellStart"/>
-      <w:r>
-        <w:rPr>
-          <w:sz w:val="24"/>
-        </w:rPr>
-        <w:t>čuvati</w:t>
-      </w:r>
-      <w:proofErr w:type="spellEnd"/>
-      <w:r>
-        <w:rPr>
-          <w:sz w:val="24"/>
-        </w:rPr>
-        <w:t xml:space="preserve"> </w:t>
-      </w:r>
-      <w:proofErr w:type="spellStart"/>
-      <w:r>
-        <w:rPr>
-          <w:sz w:val="24"/>
-        </w:rPr>
-        <w:t>podaci</w:t>
-      </w:r>
-      <w:proofErr w:type="spellEnd"/>
-      <w:r>
-        <w:rPr>
-          <w:sz w:val="24"/>
-        </w:rPr>
-        <w:t>, a</w:t>
-      </w:r>
-      <w:r>
-        <w:rPr>
-          <w:sz w:val="24"/>
-        </w:rPr>
-        <w:t xml:space="preserve"> </w:t>
-      </w:r>
-      <w:proofErr w:type="spellStart"/>
-      <w:r>
-        <w:rPr>
-          <w:sz w:val="24"/>
-        </w:rPr>
-        <w:t>koji</w:t>
-      </w:r>
-      <w:proofErr w:type="spellEnd"/>
-      <w:r>
-        <w:rPr>
-          <w:sz w:val="24"/>
-        </w:rPr>
-        <w:t xml:space="preserve"> </w:t>
-      </w:r>
-      <w:proofErr w:type="spellStart"/>
-      <w:r>
-        <w:rPr>
-          <w:sz w:val="24"/>
-        </w:rPr>
-        <w:t>će</w:t>
-      </w:r>
-      <w:proofErr w:type="spellEnd"/>
-      <w:r>
-        <w:rPr>
-          <w:sz w:val="24"/>
-        </w:rPr>
-        <w:t xml:space="preserve"> se </w:t>
-      </w:r>
-      <w:proofErr w:type="spellStart"/>
-      <w:r>
-        <w:rPr>
-          <w:sz w:val="24"/>
-        </w:rPr>
-        <w:t>kreirati</w:t>
-      </w:r>
-      <w:proofErr w:type="spellEnd"/>
-      <w:r>
-        <w:rPr>
-          <w:sz w:val="24"/>
-        </w:rPr>
-        <w:t xml:space="preserve"> </w:t>
-      </w:r>
-      <w:proofErr w:type="spellStart"/>
-      <w:r>
-        <w:rPr>
-          <w:sz w:val="24"/>
-        </w:rPr>
-        <w:t>ukoliko</w:t>
-      </w:r>
-      <w:proofErr w:type="spellEnd"/>
-      <w:r>
-        <w:rPr>
-          <w:sz w:val="24"/>
-        </w:rPr>
-        <w:t xml:space="preserve"> </w:t>
-      </w:r>
-      <w:proofErr w:type="spellStart"/>
-      <w:r>
-        <w:rPr>
-          <w:sz w:val="24"/>
-        </w:rPr>
-        <w:t>već</w:t>
-      </w:r>
-      <w:proofErr w:type="spellEnd"/>
-      <w:r>
-        <w:rPr>
-          <w:sz w:val="24"/>
-        </w:rPr>
-        <w:t xml:space="preserve"> ne </w:t>
-      </w:r>
-      <w:proofErr w:type="spellStart"/>
-      <w:r>
-        <w:rPr>
-          <w:sz w:val="24"/>
-        </w:rPr>
-        <w:t>postoji</w:t>
-      </w:r>
-      <w:proofErr w:type="spellEnd"/>
-      <w:r>
-        <w:rPr>
-          <w:sz w:val="24"/>
-        </w:rPr>
-        <w:t xml:space="preserve">. </w:t>
-      </w:r>
-      <w:r>
-        <w:rPr>
-          <w:i/>
-          <w:sz w:val="24"/>
-        </w:rPr>
-        <w:t>@Setting</w:t>
-      </w:r>
-      <w:r>
-        <w:rPr>
-          <w:sz w:val="24"/>
-        </w:rPr>
-        <w:t xml:space="preserve"> </w:t>
-      </w:r>
-      <w:proofErr w:type="spellStart"/>
-      <w:r>
-        <w:rPr>
-          <w:sz w:val="24"/>
-        </w:rPr>
-        <w:t>anotacija</w:t>
-      </w:r>
-      <w:proofErr w:type="spellEnd"/>
-      <w:r>
-        <w:rPr>
-          <w:sz w:val="24"/>
-        </w:rPr>
-        <w:t xml:space="preserve"> </w:t>
-      </w:r>
-      <w:proofErr w:type="spellStart"/>
-      <w:r>
-        <w:rPr>
-          <w:sz w:val="24"/>
-        </w:rPr>
-        <w:t>definiše</w:t>
-      </w:r>
-      <w:proofErr w:type="spellEnd"/>
-      <w:r>
-        <w:rPr>
-          <w:sz w:val="24"/>
-        </w:rPr>
-        <w:t xml:space="preserve"> </w:t>
-      </w:r>
-      <w:proofErr w:type="spellStart"/>
-      <w:r>
-        <w:rPr>
-          <w:sz w:val="24"/>
-        </w:rPr>
-        <w:t>putanju</w:t>
-      </w:r>
-      <w:proofErr w:type="spellEnd"/>
-      <w:r>
-        <w:rPr>
-          <w:sz w:val="24"/>
-        </w:rPr>
-        <w:t xml:space="preserve"> </w:t>
-      </w:r>
-      <w:proofErr w:type="spellStart"/>
-      <w:proofErr w:type="gramStart"/>
-      <w:r>
-        <w:rPr>
-          <w:sz w:val="24"/>
-        </w:rPr>
         <w:t>na</w:t>
       </w:r>
       <w:proofErr w:type="spellEnd"/>
-      <w:proofErr w:type="gramEnd"/>
-      <w:r>
-        <w:rPr>
-          <w:sz w:val="24"/>
-        </w:rPr>
-        <w:t xml:space="preserve"> </w:t>
-      </w:r>
-      <w:proofErr w:type="spellStart"/>
-      <w:r>
-        <w:rPr>
-          <w:sz w:val="24"/>
-        </w:rPr>
-        <w:t>kojoj</w:t>
-      </w:r>
-      <w:proofErr w:type="spellEnd"/>
-      <w:r>
-        <w:rPr>
-          <w:sz w:val="24"/>
-        </w:rPr>
-        <w:t xml:space="preserve"> se </w:t>
-      </w:r>
-      <w:proofErr w:type="spellStart"/>
-      <w:r>
-        <w:rPr>
-          <w:sz w:val="24"/>
-        </w:rPr>
-        <w:t>nalazi</w:t>
-      </w:r>
-      <w:proofErr w:type="spellEnd"/>
-      <w:r>
-        <w:rPr>
-          <w:sz w:val="24"/>
-        </w:rPr>
-        <w:t xml:space="preserve"> </w:t>
-      </w:r>
-      <w:r>
-        <w:rPr>
-          <w:i/>
-          <w:sz w:val="24"/>
-        </w:rPr>
-        <w:t>analyzer</w:t>
-      </w:r>
-      <w:r>
-        <w:rPr>
-          <w:sz w:val="24"/>
-        </w:rPr>
-        <w:t xml:space="preserve">. </w:t>
-      </w:r>
-      <w:r>
-        <w:rPr>
-          <w:i/>
-          <w:sz w:val="24"/>
-        </w:rPr>
-        <w:t>Analyzer</w:t>
-      </w:r>
-      <w:r>
-        <w:rPr>
-          <w:sz w:val="24"/>
-        </w:rPr>
-        <w:t xml:space="preserve"> </w:t>
-      </w:r>
-      <w:proofErr w:type="spellStart"/>
-      <w:r>
-        <w:rPr>
-          <w:sz w:val="24"/>
-        </w:rPr>
-        <w:t>definisan</w:t>
-      </w:r>
-      <w:proofErr w:type="spellEnd"/>
-      <w:r>
-        <w:rPr>
-          <w:sz w:val="24"/>
-        </w:rPr>
-        <w:t xml:space="preserve"> </w:t>
-      </w:r>
-      <w:proofErr w:type="spellStart"/>
-      <w:proofErr w:type="gramStart"/>
-      <w:r>
-        <w:rPr>
-          <w:sz w:val="24"/>
-        </w:rPr>
-        <w:t>nad</w:t>
-      </w:r>
-      <w:proofErr w:type="spellEnd"/>
-      <w:proofErr w:type="gramEnd"/>
-      <w:r>
-        <w:rPr>
-          <w:sz w:val="24"/>
-        </w:rPr>
-        <w:t xml:space="preserve"> </w:t>
-      </w:r>
-      <w:proofErr w:type="spellStart"/>
-      <w:r>
-        <w:rPr>
-          <w:sz w:val="24"/>
-        </w:rPr>
-        <w:t>čitavom</w:t>
-      </w:r>
-      <w:proofErr w:type="spellEnd"/>
-      <w:r>
-        <w:rPr>
-          <w:sz w:val="24"/>
-        </w:rPr>
-        <w:t xml:space="preserve"> </w:t>
-      </w:r>
-      <w:proofErr w:type="spellStart"/>
-      <w:r>
-        <w:rPr>
-          <w:sz w:val="24"/>
-        </w:rPr>
-        <w:t>klasom</w:t>
-      </w:r>
-      <w:proofErr w:type="spellEnd"/>
-      <w:r>
-        <w:rPr>
-          <w:sz w:val="24"/>
-        </w:rPr>
-        <w:t xml:space="preserve"> </w:t>
-      </w:r>
-      <w:proofErr w:type="spellStart"/>
-      <w:r>
-        <w:rPr>
-          <w:sz w:val="24"/>
-        </w:rPr>
-        <w:t>znači</w:t>
-      </w:r>
-      <w:proofErr w:type="spellEnd"/>
-      <w:r>
-        <w:rPr>
-          <w:sz w:val="24"/>
-        </w:rPr>
-        <w:t xml:space="preserve"> da </w:t>
-      </w:r>
-      <w:proofErr w:type="spellStart"/>
-      <w:r>
-        <w:rPr>
-          <w:sz w:val="24"/>
-        </w:rPr>
-        <w:t>će</w:t>
-      </w:r>
-      <w:proofErr w:type="spellEnd"/>
-      <w:r>
-        <w:rPr>
-          <w:sz w:val="24"/>
-        </w:rPr>
-        <w:t xml:space="preserve"> </w:t>
-      </w:r>
-      <w:proofErr w:type="spellStart"/>
-      <w:r>
-        <w:rPr>
-          <w:sz w:val="24"/>
-        </w:rPr>
-        <w:t>biti</w:t>
-      </w:r>
-      <w:proofErr w:type="spellEnd"/>
-      <w:r>
-        <w:rPr>
-          <w:sz w:val="24"/>
-        </w:rPr>
-        <w:t xml:space="preserve"> </w:t>
-      </w:r>
-      <w:proofErr w:type="spellStart"/>
-      <w:r>
-        <w:rPr>
-          <w:sz w:val="24"/>
-        </w:rPr>
-        <w:t>korišćen</w:t>
-      </w:r>
-      <w:proofErr w:type="spellEnd"/>
-      <w:r>
-        <w:rPr>
-          <w:sz w:val="24"/>
-        </w:rPr>
-        <w:t xml:space="preserve"> </w:t>
-      </w:r>
-      <w:proofErr w:type="spellStart"/>
-      <w:r>
-        <w:rPr>
-          <w:sz w:val="24"/>
-        </w:rPr>
-        <w:t>za</w:t>
-      </w:r>
-      <w:proofErr w:type="spellEnd"/>
-      <w:r>
-        <w:rPr>
-          <w:sz w:val="24"/>
-        </w:rPr>
-        <w:t xml:space="preserve"> </w:t>
-      </w:r>
-      <w:proofErr w:type="spellStart"/>
-      <w:r>
-        <w:rPr>
-          <w:sz w:val="24"/>
-        </w:rPr>
-        <w:t>svako</w:t>
-      </w:r>
-      <w:proofErr w:type="spellEnd"/>
-      <w:r>
-        <w:rPr>
-          <w:sz w:val="24"/>
-        </w:rPr>
-        <w:t xml:space="preserve"> </w:t>
-      </w:r>
-      <w:proofErr w:type="spellStart"/>
-      <w:r>
-        <w:rPr>
-          <w:sz w:val="24"/>
-        </w:rPr>
-        <w:t>polje</w:t>
-      </w:r>
-      <w:proofErr w:type="spellEnd"/>
-      <w:r>
-        <w:rPr>
-          <w:sz w:val="24"/>
-        </w:rPr>
-        <w:t xml:space="preserve"> </w:t>
-      </w:r>
-      <w:proofErr w:type="spellStart"/>
-      <w:r>
-        <w:rPr>
-          <w:sz w:val="24"/>
-        </w:rPr>
-        <w:t>definisano</w:t>
-      </w:r>
-      <w:proofErr w:type="spellEnd"/>
-      <w:r>
-        <w:rPr>
-          <w:sz w:val="24"/>
-        </w:rPr>
-        <w:t xml:space="preserve"> u </w:t>
-      </w:r>
-      <w:proofErr w:type="spellStart"/>
-      <w:r>
-        <w:rPr>
-          <w:sz w:val="24"/>
-        </w:rPr>
-        <w:t>klasi</w:t>
-      </w:r>
-      <w:proofErr w:type="spellEnd"/>
-      <w:r>
-        <w:rPr>
-          <w:sz w:val="24"/>
-        </w:rPr>
-        <w:t>.</w:t>
-      </w:r>
-      <w:r>
-        <w:rPr>
-          <w:sz w:val="24"/>
-        </w:rPr>
-        <w:t xml:space="preserve"> </w:t>
+      <w:r>
+        <w:rPr>
+          <w:sz w:val="24"/>
+        </w:rPr>
+        <w:t xml:space="preserve"> </w:t>
+      </w:r>
+      <w:proofErr w:type="spellStart"/>
+      <w:r>
+        <w:rPr>
+          <w:sz w:val="24"/>
+        </w:rPr>
+        <w:t>slici</w:t>
+      </w:r>
+      <w:proofErr w:type="spellEnd"/>
+      <w:r>
+        <w:rPr>
+          <w:sz w:val="24"/>
+        </w:rPr>
+        <w:t xml:space="preserve"> 6.</w:t>
       </w:r>
     </w:p>
     <w:p>
@@ -3180,11 +2644,14 @@
         <w:jc w:val="center"/>
       </w:pPr>
       <w:r>
+        <w:rPr>
+          <w:sz w:val="24"/>
+        </w:rPr>
         <w:drawing>
-          <wp:inline distT="0" distB="0" distL="0" distR="0" wp14:anchorId="26009724" wp14:editId="76B3B965">
-            <wp:extent cx="4540287" cy="2736785"/>
-            <wp:effectExtent l="0" t="0" r="0" b="6985"/>
-            <wp:docPr id="7" name="Picture 7"/>
+          <wp:inline distT="0" distB="0" distL="0" distR="0" wp14:anchorId="09938132" wp14:editId="7AD01E12">
+            <wp:extent cx="4450432" cy="952814"/>
+            <wp:effectExtent l="0" t="0" r="7620" b="0"/>
+            <wp:docPr id="13" name="Picture 13"/>
             <wp:cNvGraphicFramePr>
               <a:graphicFrameLocks xmlns:a="http://schemas.openxmlformats.org/drawingml/2006/main" noChangeAspect="1"/>
             </wp:cNvGraphicFramePr>
@@ -3204,7 +2671,7 @@
                   <pic:spPr>
                     <a:xfrm>
                       <a:off x="0" y="0"/>
-                      <a:ext cx="4588658" cy="2765942"/>
+                      <a:ext cx="4496389" cy="962653"/>
                     </a:xfrm>
                     <a:prstGeom prst="rect">
                       <a:avLst/>
@@ -3221,6 +2688,9 @@
       <w:pPr>
         <w:pStyle w:val="Caption"/>
         <w:jc w:val="center"/>
+        <w:rPr>
+          <w:sz w:val="24"/>
+        </w:rPr>
       </w:pPr>
       <w:proofErr w:type="spellStart"/>
       <w:r>
@@ -3241,7 +2711,7 @@
         <w:rPr>
           <w:sz w:val="20"/>
         </w:rPr>
-        <w:t>SecurityIncidentIndex</w:t>
+        <w:t>GeoDistanceQuery</w:t>
       </w:r>
       <w:proofErr w:type="spellEnd"/>
     </w:p>
@@ -3252,28 +2722,49 @@
           <w:sz w:val="24"/>
         </w:rPr>
       </w:pPr>
-      <w:proofErr w:type="spellStart"/>
-      <w:r>
-        <w:rPr>
-          <w:sz w:val="24"/>
-        </w:rPr>
-        <w:lastRenderedPageBreak/>
-        <w:t>Struktura</w:t>
-      </w:r>
-      <w:proofErr w:type="spellEnd"/>
-      <w:r>
-        <w:rPr>
-          <w:sz w:val="24"/>
-        </w:rPr>
-        <w:t xml:space="preserve"> </w:t>
-      </w:r>
-      <w:proofErr w:type="spellStart"/>
-      <w:r>
-        <w:rPr>
-          <w:i/>
-          <w:sz w:val="24"/>
-        </w:rPr>
-        <w:t>analyzera</w:t>
+    </w:p>
+    <w:p>
+      <w:pPr>
+        <w:jc w:val="both"/>
+        <w:rPr>
+          <w:sz w:val="24"/>
+          <w:lang w:val="sr-Latn-RS"/>
+        </w:rPr>
+      </w:pPr>
+      <w:proofErr w:type="spellStart"/>
+      <w:r>
+        <w:rPr>
+          <w:sz w:val="24"/>
+        </w:rPr>
+        <w:t>Osim</w:t>
+      </w:r>
+      <w:proofErr w:type="spellEnd"/>
+      <w:r>
+        <w:rPr>
+          <w:sz w:val="24"/>
+        </w:rPr>
+        <w:t xml:space="preserve"> </w:t>
+      </w:r>
+      <w:proofErr w:type="spellStart"/>
+      <w:r>
+        <w:rPr>
+          <w:sz w:val="24"/>
+        </w:rPr>
+        <w:t>geolokacijske</w:t>
+      </w:r>
+      <w:proofErr w:type="spellEnd"/>
+      <w:r>
+        <w:rPr>
+          <w:sz w:val="24"/>
+        </w:rPr>
+        <w:t xml:space="preserve">, </w:t>
+      </w:r>
+      <w:proofErr w:type="spellStart"/>
+      <w:r>
+        <w:rPr>
+          <w:sz w:val="24"/>
+        </w:rPr>
+        <w:t>potrebno</w:t>
       </w:r>
       <w:proofErr w:type="spellEnd"/>
       <w:r>
@@ -3287,20 +2778,605 @@
         <w:rPr>
           <w:sz w:val="24"/>
         </w:rPr>
-        <w:t>prikazana</w:t>
-      </w:r>
-      <w:proofErr w:type="spellEnd"/>
-      <w:r>
-        <w:rPr>
-          <w:sz w:val="24"/>
-        </w:rPr>
-        <w:t xml:space="preserve"> </w:t>
-      </w:r>
-      <w:proofErr w:type="spellStart"/>
+        <w:t>omogu</w:t>
+      </w:r>
+      <w:proofErr w:type="spellEnd"/>
+      <w:r>
+        <w:rPr>
+          <w:sz w:val="24"/>
+          <w:lang w:val="sr-Latn-RS"/>
+        </w:rPr>
+        <w:t xml:space="preserve">ćiti i </w:t>
+      </w:r>
+      <w:proofErr w:type="spellStart"/>
+      <w:r>
+        <w:rPr>
+          <w:sz w:val="24"/>
+        </w:rPr>
+        <w:t>izvr</w:t>
+      </w:r>
+      <w:proofErr w:type="spellEnd"/>
+      <w:r>
+        <w:rPr>
+          <w:sz w:val="24"/>
+          <w:lang w:val="sr-Latn-RS"/>
+        </w:rPr>
+        <w:t xml:space="preserve">šavanje </w:t>
+      </w:r>
+      <w:r>
+        <w:rPr>
+          <w:b/>
+          <w:i/>
+          <w:sz w:val="24"/>
+          <w:lang w:val="sr-Latn-RS"/>
+        </w:rPr>
+        <w:t>Approximate KNN</w:t>
+      </w:r>
+      <w:r>
+        <w:rPr>
+          <w:b/>
+          <w:sz w:val="24"/>
+          <w:lang w:val="sr-Latn-RS"/>
+        </w:rPr>
+        <w:t xml:space="preserve"> pretrage</w:t>
+      </w:r>
+      <w:r>
+        <w:rPr>
+          <w:sz w:val="24"/>
+          <w:lang w:val="sr-Latn-RS"/>
+        </w:rPr>
+        <w:t xml:space="preserve">, čemu je namenjeno polje </w:t>
+      </w:r>
+      <w:r>
+        <w:rPr>
+          <w:i/>
+          <w:sz w:val="24"/>
+          <w:lang w:val="sr-Latn-RS"/>
+        </w:rPr>
+        <w:t>vectorizedContent</w:t>
+      </w:r>
+      <w:r>
+        <w:rPr>
+          <w:sz w:val="24"/>
+          <w:lang w:val="sr-Latn-RS"/>
+        </w:rPr>
+        <w:t xml:space="preserve">, a </w:t>
+      </w:r>
       <w:proofErr w:type="gramStart"/>
       <w:r>
         <w:rPr>
           <w:sz w:val="24"/>
+          <w:lang w:val="sr-Latn-RS"/>
+        </w:rPr>
+        <w:t>sama</w:t>
+      </w:r>
+      <w:proofErr w:type="gramEnd"/>
+      <w:r>
+        <w:rPr>
+          <w:sz w:val="24"/>
+          <w:lang w:val="sr-Latn-RS"/>
+        </w:rPr>
+        <w:t xml:space="preserve"> pretraga bi se vršila korišćenjem </w:t>
+      </w:r>
+      <w:r>
+        <w:rPr>
+          <w:i/>
+          <w:sz w:val="24"/>
+          <w:lang w:val="sr-Latn-RS"/>
+        </w:rPr>
+        <w:t>CustomQuery</w:t>
+      </w:r>
+      <w:r>
+        <w:rPr>
+          <w:sz w:val="24"/>
+          <w:lang w:val="sr-Latn-RS"/>
+        </w:rPr>
+        <w:t>-a.</w:t>
+      </w:r>
+    </w:p>
+    <w:p>
+      <w:pPr>
+        <w:jc w:val="both"/>
+        <w:rPr>
+          <w:sz w:val="24"/>
+          <w:lang w:val="sr-Latn-RS"/>
+        </w:rPr>
+      </w:pPr>
+      <w:proofErr w:type="spellStart"/>
+      <w:r>
+        <w:rPr>
+          <w:i/>
+          <w:sz w:val="24"/>
+        </w:rPr>
+        <w:t>DatabaseId</w:t>
+      </w:r>
+      <w:proofErr w:type="spellEnd"/>
+      <w:r>
+        <w:rPr>
+          <w:sz w:val="24"/>
+        </w:rPr>
+        <w:t xml:space="preserve"> </w:t>
+      </w:r>
+      <w:proofErr w:type="spellStart"/>
+      <w:r>
+        <w:rPr>
+          <w:sz w:val="24"/>
+        </w:rPr>
+        <w:t>predstavlja</w:t>
+      </w:r>
+      <w:proofErr w:type="spellEnd"/>
+      <w:r>
+        <w:rPr>
+          <w:sz w:val="24"/>
+        </w:rPr>
+        <w:t xml:space="preserve"> id </w:t>
+      </w:r>
+      <w:proofErr w:type="spellStart"/>
+      <w:r>
+        <w:rPr>
+          <w:sz w:val="24"/>
+        </w:rPr>
+        <w:t>entiteta</w:t>
+      </w:r>
+      <w:proofErr w:type="spellEnd"/>
+      <w:r>
+        <w:rPr>
+          <w:sz w:val="24"/>
+        </w:rPr>
+        <w:t xml:space="preserve"> </w:t>
+      </w:r>
+      <w:proofErr w:type="spellStart"/>
+      <w:r>
+        <w:rPr>
+          <w:sz w:val="24"/>
+        </w:rPr>
+        <w:t>sačuvanog</w:t>
+      </w:r>
+      <w:proofErr w:type="spellEnd"/>
+      <w:r>
+        <w:rPr>
+          <w:sz w:val="24"/>
+        </w:rPr>
+        <w:t xml:space="preserve"> u </w:t>
+      </w:r>
+      <w:proofErr w:type="spellStart"/>
+      <w:r>
+        <w:rPr>
+          <w:i/>
+          <w:sz w:val="24"/>
+        </w:rPr>
+        <w:t>PostgreSQL</w:t>
+      </w:r>
+      <w:proofErr w:type="spellEnd"/>
+      <w:r>
+        <w:rPr>
+          <w:sz w:val="24"/>
+        </w:rPr>
+        <w:t xml:space="preserve"> </w:t>
+      </w:r>
+      <w:proofErr w:type="spellStart"/>
+      <w:r>
+        <w:rPr>
+          <w:sz w:val="24"/>
+        </w:rPr>
+        <w:t>bazi</w:t>
+      </w:r>
+      <w:proofErr w:type="spellEnd"/>
+      <w:r>
+        <w:rPr>
+          <w:sz w:val="24"/>
+        </w:rPr>
+        <w:t xml:space="preserve">, </w:t>
+      </w:r>
+      <w:proofErr w:type="spellStart"/>
+      <w:r>
+        <w:rPr>
+          <w:sz w:val="24"/>
+        </w:rPr>
+        <w:t>kako</w:t>
+      </w:r>
+      <w:proofErr w:type="spellEnd"/>
+      <w:r>
+        <w:rPr>
+          <w:sz w:val="24"/>
+        </w:rPr>
+        <w:t xml:space="preserve"> bi </w:t>
+      </w:r>
+      <w:proofErr w:type="spellStart"/>
+      <w:r>
+        <w:rPr>
+          <w:sz w:val="24"/>
+        </w:rPr>
+        <w:t>post</w:t>
+      </w:r>
+      <w:r>
+        <w:rPr>
+          <w:sz w:val="24"/>
+        </w:rPr>
+        <w:t>ojala</w:t>
+      </w:r>
+      <w:proofErr w:type="spellEnd"/>
+      <w:r>
+        <w:rPr>
+          <w:sz w:val="24"/>
+        </w:rPr>
+        <w:t xml:space="preserve"> </w:t>
+      </w:r>
+      <w:proofErr w:type="spellStart"/>
+      <w:r>
+        <w:rPr>
+          <w:sz w:val="24"/>
+        </w:rPr>
+        <w:t>povezanost</w:t>
+      </w:r>
+      <w:proofErr w:type="spellEnd"/>
+      <w:r>
+        <w:rPr>
+          <w:sz w:val="24"/>
+        </w:rPr>
+        <w:t xml:space="preserve"> </w:t>
+      </w:r>
+      <w:proofErr w:type="spellStart"/>
+      <w:proofErr w:type="gramStart"/>
+      <w:r>
+        <w:rPr>
+          <w:sz w:val="24"/>
+        </w:rPr>
+        <w:t>sa</w:t>
+      </w:r>
+      <w:proofErr w:type="spellEnd"/>
+      <w:proofErr w:type="gramEnd"/>
+      <w:r>
+        <w:rPr>
+          <w:sz w:val="24"/>
+        </w:rPr>
+        <w:t xml:space="preserve"> </w:t>
+      </w:r>
+      <w:proofErr w:type="spellStart"/>
+      <w:r>
+        <w:rPr>
+          <w:sz w:val="24"/>
+        </w:rPr>
+        <w:t>perzistentno</w:t>
+      </w:r>
+      <w:r>
+        <w:rPr>
+          <w:sz w:val="24"/>
+        </w:rPr>
+        <w:t>m</w:t>
+      </w:r>
+      <w:proofErr w:type="spellEnd"/>
+      <w:r>
+        <w:rPr>
+          <w:sz w:val="24"/>
+        </w:rPr>
+        <w:t xml:space="preserve"> </w:t>
+      </w:r>
+      <w:proofErr w:type="spellStart"/>
+      <w:r>
+        <w:rPr>
+          <w:sz w:val="24"/>
+        </w:rPr>
+        <w:t>verzijom</w:t>
+      </w:r>
+      <w:proofErr w:type="spellEnd"/>
+      <w:r>
+        <w:rPr>
+          <w:sz w:val="24"/>
+        </w:rPr>
+        <w:t xml:space="preserve"> </w:t>
+      </w:r>
+      <w:proofErr w:type="spellStart"/>
+      <w:r>
+        <w:rPr>
+          <w:sz w:val="24"/>
+        </w:rPr>
+        <w:t>podataka</w:t>
+      </w:r>
+      <w:proofErr w:type="spellEnd"/>
+      <w:r>
+        <w:rPr>
+          <w:sz w:val="24"/>
+        </w:rPr>
+        <w:t>.</w:t>
+      </w:r>
+      <w:r>
+        <w:rPr>
+          <w:sz w:val="24"/>
+        </w:rPr>
+        <w:t xml:space="preserve"> </w:t>
+      </w:r>
+      <w:r>
+        <w:rPr>
+          <w:i/>
+          <w:sz w:val="24"/>
+        </w:rPr>
+        <w:t>@Document</w:t>
+      </w:r>
+      <w:r>
+        <w:rPr>
+          <w:sz w:val="24"/>
+        </w:rPr>
+        <w:t xml:space="preserve"> </w:t>
+      </w:r>
+      <w:proofErr w:type="spellStart"/>
+      <w:r>
+        <w:rPr>
+          <w:sz w:val="24"/>
+        </w:rPr>
+        <w:t>anotacijom</w:t>
+      </w:r>
+      <w:proofErr w:type="spellEnd"/>
+      <w:r>
+        <w:rPr>
+          <w:sz w:val="24"/>
+        </w:rPr>
+        <w:t xml:space="preserve"> se </w:t>
+      </w:r>
+      <w:proofErr w:type="spellStart"/>
+      <w:r>
+        <w:rPr>
+          <w:sz w:val="24"/>
+        </w:rPr>
+        <w:t>definiše</w:t>
+      </w:r>
+      <w:proofErr w:type="spellEnd"/>
+      <w:r>
+        <w:rPr>
+          <w:sz w:val="24"/>
+        </w:rPr>
+        <w:t xml:space="preserve"> </w:t>
+      </w:r>
+      <w:proofErr w:type="spellStart"/>
+      <w:r>
+        <w:rPr>
+          <w:sz w:val="24"/>
+        </w:rPr>
+        <w:t>naziv</w:t>
+      </w:r>
+      <w:proofErr w:type="spellEnd"/>
+      <w:r>
+        <w:rPr>
+          <w:sz w:val="24"/>
+        </w:rPr>
+        <w:t xml:space="preserve"> </w:t>
+      </w:r>
+      <w:proofErr w:type="spellStart"/>
+      <w:r>
+        <w:rPr>
+          <w:sz w:val="24"/>
+        </w:rPr>
+        <w:t>indeksa</w:t>
+      </w:r>
+      <w:proofErr w:type="spellEnd"/>
+      <w:r>
+        <w:rPr>
+          <w:sz w:val="24"/>
+        </w:rPr>
+        <w:t xml:space="preserve"> u </w:t>
+      </w:r>
+      <w:proofErr w:type="spellStart"/>
+      <w:r>
+        <w:rPr>
+          <w:sz w:val="24"/>
+        </w:rPr>
+        <w:t>okviru</w:t>
+      </w:r>
+      <w:proofErr w:type="spellEnd"/>
+      <w:r>
+        <w:rPr>
+          <w:sz w:val="24"/>
+        </w:rPr>
+        <w:t xml:space="preserve"> </w:t>
+      </w:r>
+      <w:proofErr w:type="spellStart"/>
+      <w:r>
+        <w:rPr>
+          <w:sz w:val="24"/>
+        </w:rPr>
+        <w:t>koga</w:t>
+      </w:r>
+      <w:proofErr w:type="spellEnd"/>
+      <w:r>
+        <w:rPr>
+          <w:sz w:val="24"/>
+        </w:rPr>
+        <w:t xml:space="preserve"> </w:t>
+      </w:r>
+      <w:proofErr w:type="spellStart"/>
+      <w:proofErr w:type="gramStart"/>
+      <w:r>
+        <w:rPr>
+          <w:sz w:val="24"/>
+        </w:rPr>
+        <w:t>će</w:t>
+      </w:r>
+      <w:proofErr w:type="spellEnd"/>
+      <w:proofErr w:type="gramEnd"/>
+      <w:r>
+        <w:rPr>
+          <w:sz w:val="24"/>
+        </w:rPr>
+        <w:t xml:space="preserve"> se </w:t>
+      </w:r>
+      <w:proofErr w:type="spellStart"/>
+      <w:r>
+        <w:rPr>
+          <w:sz w:val="24"/>
+        </w:rPr>
+        <w:t>čuvati</w:t>
+      </w:r>
+      <w:proofErr w:type="spellEnd"/>
+      <w:r>
+        <w:rPr>
+          <w:sz w:val="24"/>
+        </w:rPr>
+        <w:t xml:space="preserve"> </w:t>
+      </w:r>
+      <w:proofErr w:type="spellStart"/>
+      <w:r>
+        <w:rPr>
+          <w:sz w:val="24"/>
+        </w:rPr>
+        <w:t>podaci</w:t>
+      </w:r>
+      <w:proofErr w:type="spellEnd"/>
+      <w:r>
+        <w:rPr>
+          <w:sz w:val="24"/>
+        </w:rPr>
+        <w:t>, a</w:t>
+      </w:r>
+      <w:r>
+        <w:rPr>
+          <w:sz w:val="24"/>
+        </w:rPr>
+        <w:t xml:space="preserve"> </w:t>
+      </w:r>
+      <w:proofErr w:type="spellStart"/>
+      <w:r>
+        <w:rPr>
+          <w:sz w:val="24"/>
+        </w:rPr>
+        <w:t>koji</w:t>
+      </w:r>
+      <w:proofErr w:type="spellEnd"/>
+      <w:r>
+        <w:rPr>
+          <w:sz w:val="24"/>
+        </w:rPr>
+        <w:t xml:space="preserve"> </w:t>
+      </w:r>
+      <w:proofErr w:type="spellStart"/>
+      <w:r>
+        <w:rPr>
+          <w:sz w:val="24"/>
+        </w:rPr>
+        <w:t>će</w:t>
+      </w:r>
+      <w:proofErr w:type="spellEnd"/>
+      <w:r>
+        <w:rPr>
+          <w:sz w:val="24"/>
+        </w:rPr>
+        <w:t xml:space="preserve"> se </w:t>
+      </w:r>
+      <w:proofErr w:type="spellStart"/>
+      <w:r>
+        <w:rPr>
+          <w:sz w:val="24"/>
+        </w:rPr>
+        <w:t>kreirati</w:t>
+      </w:r>
+      <w:proofErr w:type="spellEnd"/>
+      <w:r>
+        <w:rPr>
+          <w:sz w:val="24"/>
+        </w:rPr>
+        <w:t xml:space="preserve"> </w:t>
+      </w:r>
+      <w:proofErr w:type="spellStart"/>
+      <w:r>
+        <w:rPr>
+          <w:sz w:val="24"/>
+        </w:rPr>
+        <w:t>ukoliko</w:t>
+      </w:r>
+      <w:proofErr w:type="spellEnd"/>
+      <w:r>
+        <w:rPr>
+          <w:sz w:val="24"/>
+        </w:rPr>
+        <w:t xml:space="preserve"> </w:t>
+      </w:r>
+      <w:proofErr w:type="spellStart"/>
+      <w:r>
+        <w:rPr>
+          <w:sz w:val="24"/>
+        </w:rPr>
+        <w:t>već</w:t>
+      </w:r>
+      <w:proofErr w:type="spellEnd"/>
+      <w:r>
+        <w:rPr>
+          <w:sz w:val="24"/>
+        </w:rPr>
+        <w:t xml:space="preserve"> ne </w:t>
+      </w:r>
+      <w:proofErr w:type="spellStart"/>
+      <w:r>
+        <w:rPr>
+          <w:sz w:val="24"/>
+        </w:rPr>
+        <w:t>postoji</w:t>
+      </w:r>
+      <w:proofErr w:type="spellEnd"/>
+      <w:r>
+        <w:rPr>
+          <w:sz w:val="24"/>
+        </w:rPr>
+        <w:t xml:space="preserve">. </w:t>
+      </w:r>
+      <w:r>
+        <w:rPr>
+          <w:i/>
+          <w:sz w:val="24"/>
+        </w:rPr>
+        <w:t>@Setting</w:t>
+      </w:r>
+      <w:r>
+        <w:rPr>
+          <w:sz w:val="24"/>
+        </w:rPr>
+        <w:t xml:space="preserve"> </w:t>
+      </w:r>
+      <w:proofErr w:type="spellStart"/>
+      <w:r>
+        <w:rPr>
+          <w:sz w:val="24"/>
+        </w:rPr>
+        <w:t>anotacija</w:t>
+      </w:r>
+      <w:proofErr w:type="spellEnd"/>
+      <w:r>
+        <w:rPr>
+          <w:sz w:val="24"/>
+        </w:rPr>
+        <w:t xml:space="preserve"> </w:t>
+      </w:r>
+      <w:proofErr w:type="spellStart"/>
+      <w:r>
+        <w:rPr>
+          <w:sz w:val="24"/>
+        </w:rPr>
+        <w:t>definiše</w:t>
+      </w:r>
+      <w:proofErr w:type="spellEnd"/>
+      <w:r>
+        <w:rPr>
+          <w:sz w:val="24"/>
+        </w:rPr>
+        <w:t xml:space="preserve"> </w:t>
+      </w:r>
+      <w:proofErr w:type="spellStart"/>
+      <w:r>
+        <w:rPr>
+          <w:sz w:val="24"/>
+        </w:rPr>
+        <w:t>putanju</w:t>
+      </w:r>
+      <w:proofErr w:type="spellEnd"/>
+      <w:r>
+        <w:rPr>
+          <w:sz w:val="24"/>
+        </w:rPr>
+        <w:t xml:space="preserve"> </w:t>
+      </w:r>
+      <w:proofErr w:type="spellStart"/>
+      <w:proofErr w:type="gramStart"/>
+      <w:r>
+        <w:rPr>
+          <w:sz w:val="24"/>
         </w:rPr>
         <w:t>na</w:t>
       </w:r>
@@ -3317,27 +3393,7 @@
         <w:rPr>
           <w:sz w:val="24"/>
         </w:rPr>
-        <w:t>slici</w:t>
-      </w:r>
-      <w:proofErr w:type="spellEnd"/>
-      <w:r>
-        <w:rPr>
-          <w:sz w:val="24"/>
-        </w:rPr>
-        <w:t xml:space="preserve"> 7.</w:t>
-      </w:r>
-      <w:r>
-        <w:rPr>
-          <w:sz w:val="24"/>
-        </w:rPr>
-        <w:t xml:space="preserve"> </w:t>
-      </w:r>
-      <w:proofErr w:type="spellStart"/>
-      <w:r>
-        <w:rPr>
-          <w:sz w:val="24"/>
-        </w:rPr>
-        <w:t>Koriste</w:t>
+        <w:t>kojoj</w:t>
       </w:r>
       <w:proofErr w:type="spellEnd"/>
       <w:r>
@@ -3351,28 +3407,112 @@
         <w:rPr>
           <w:sz w:val="24"/>
         </w:rPr>
-        <w:t>filteri</w:t>
-      </w:r>
-      <w:proofErr w:type="spellEnd"/>
-      <w:r>
-        <w:rPr>
-          <w:sz w:val="24"/>
-        </w:rPr>
-        <w:t xml:space="preserve"> </w:t>
-      </w:r>
-      <w:proofErr w:type="spellStart"/>
-      <w:r>
-        <w:rPr>
-          <w:sz w:val="24"/>
-        </w:rPr>
-        <w:t>koji</w:t>
-      </w:r>
-      <w:proofErr w:type="spellEnd"/>
-      <w:r>
-        <w:rPr>
-          <w:sz w:val="24"/>
-        </w:rPr>
-        <w:t xml:space="preserve"> </w:t>
+        <w:t>nalazi</w:t>
+      </w:r>
+      <w:proofErr w:type="spellEnd"/>
+      <w:r>
+        <w:rPr>
+          <w:sz w:val="24"/>
+        </w:rPr>
+        <w:t xml:space="preserve"> </w:t>
+      </w:r>
+      <w:r>
+        <w:rPr>
+          <w:i/>
+          <w:sz w:val="24"/>
+        </w:rPr>
+        <w:t>analyzer</w:t>
+      </w:r>
+      <w:r>
+        <w:rPr>
+          <w:sz w:val="24"/>
+        </w:rPr>
+        <w:t xml:space="preserve">. </w:t>
+      </w:r>
+      <w:r>
+        <w:rPr>
+          <w:i/>
+          <w:sz w:val="24"/>
+        </w:rPr>
+        <w:t>Analyzer</w:t>
+      </w:r>
+      <w:r>
+        <w:rPr>
+          <w:sz w:val="24"/>
+        </w:rPr>
+        <w:t xml:space="preserve"> </w:t>
+      </w:r>
+      <w:proofErr w:type="spellStart"/>
+      <w:r>
+        <w:rPr>
+          <w:sz w:val="24"/>
+        </w:rPr>
+        <w:t>definisan</w:t>
+      </w:r>
+      <w:proofErr w:type="spellEnd"/>
+      <w:r>
+        <w:rPr>
+          <w:sz w:val="24"/>
+        </w:rPr>
+        <w:t xml:space="preserve"> </w:t>
+      </w:r>
+      <w:proofErr w:type="spellStart"/>
+      <w:proofErr w:type="gramStart"/>
+      <w:r>
+        <w:rPr>
+          <w:sz w:val="24"/>
+        </w:rPr>
+        <w:t>nad</w:t>
+      </w:r>
+      <w:proofErr w:type="spellEnd"/>
+      <w:proofErr w:type="gramEnd"/>
+      <w:r>
+        <w:rPr>
+          <w:sz w:val="24"/>
+        </w:rPr>
+        <w:t xml:space="preserve"> </w:t>
+      </w:r>
+      <w:proofErr w:type="spellStart"/>
+      <w:r>
+        <w:rPr>
+          <w:sz w:val="24"/>
+        </w:rPr>
+        <w:t>čitavom</w:t>
+      </w:r>
+      <w:proofErr w:type="spellEnd"/>
+      <w:r>
+        <w:rPr>
+          <w:sz w:val="24"/>
+        </w:rPr>
+        <w:t xml:space="preserve"> </w:t>
+      </w:r>
+      <w:proofErr w:type="spellStart"/>
+      <w:r>
+        <w:rPr>
+          <w:sz w:val="24"/>
+        </w:rPr>
+        <w:t>klasom</w:t>
+      </w:r>
+      <w:proofErr w:type="spellEnd"/>
+      <w:r>
+        <w:rPr>
+          <w:sz w:val="24"/>
+        </w:rPr>
+        <w:t xml:space="preserve"> </w:t>
+      </w:r>
+      <w:proofErr w:type="spellStart"/>
+      <w:r>
+        <w:rPr>
+          <w:sz w:val="24"/>
+        </w:rPr>
+        <w:t>znači</w:t>
+      </w:r>
+      <w:proofErr w:type="spellEnd"/>
+      <w:r>
+        <w:rPr>
+          <w:sz w:val="24"/>
+        </w:rPr>
+        <w:t xml:space="preserve"> da </w:t>
       </w:r>
       <w:proofErr w:type="spellStart"/>
       <w:r>
@@ -3393,118 +3533,6 @@
         <w:rPr>
           <w:sz w:val="24"/>
         </w:rPr>
-        <w:t>čitav</w:t>
-      </w:r>
-      <w:proofErr w:type="spellEnd"/>
-      <w:r>
-        <w:rPr>
-          <w:sz w:val="24"/>
-        </w:rPr>
-        <w:t xml:space="preserve"> </w:t>
-      </w:r>
-      <w:proofErr w:type="spellStart"/>
-      <w:r>
-        <w:rPr>
-          <w:sz w:val="24"/>
-        </w:rPr>
-        <w:t>tekst</w:t>
-      </w:r>
-      <w:proofErr w:type="spellEnd"/>
-      <w:r>
-        <w:rPr>
-          <w:sz w:val="24"/>
-        </w:rPr>
-        <w:t xml:space="preserve"> </w:t>
-      </w:r>
-      <w:proofErr w:type="spellStart"/>
-      <w:r>
-        <w:rPr>
-          <w:sz w:val="24"/>
-        </w:rPr>
-        <w:t>konvertovati</w:t>
-      </w:r>
-      <w:proofErr w:type="spellEnd"/>
-      <w:r>
-        <w:rPr>
-          <w:sz w:val="24"/>
-        </w:rPr>
-        <w:t xml:space="preserve"> u mala </w:t>
-      </w:r>
-      <w:proofErr w:type="spellStart"/>
-      <w:r>
-        <w:rPr>
-          <w:sz w:val="24"/>
-        </w:rPr>
-        <w:t>slova</w:t>
-      </w:r>
-      <w:proofErr w:type="spellEnd"/>
-      <w:r>
-        <w:rPr>
-          <w:sz w:val="24"/>
-        </w:rPr>
-        <w:t xml:space="preserve">, </w:t>
-      </w:r>
-      <w:proofErr w:type="spellStart"/>
-      <w:r>
-        <w:rPr>
-          <w:sz w:val="24"/>
-        </w:rPr>
-        <w:t>na</w:t>
-      </w:r>
-      <w:proofErr w:type="spellEnd"/>
-      <w:r>
-        <w:rPr>
-          <w:sz w:val="24"/>
-        </w:rPr>
-        <w:t xml:space="preserve"> </w:t>
-      </w:r>
-      <w:proofErr w:type="spellStart"/>
-      <w:r>
-        <w:rPr>
-          <w:sz w:val="24"/>
-        </w:rPr>
-        <w:t>isti</w:t>
-      </w:r>
-      <w:proofErr w:type="spellEnd"/>
-      <w:r>
-        <w:rPr>
-          <w:sz w:val="24"/>
-        </w:rPr>
-        <w:t xml:space="preserve"> </w:t>
-      </w:r>
-      <w:proofErr w:type="spellStart"/>
-      <w:r>
-        <w:rPr>
-          <w:sz w:val="24"/>
-        </w:rPr>
-        <w:t>način</w:t>
-      </w:r>
-      <w:proofErr w:type="spellEnd"/>
-      <w:r>
-        <w:rPr>
-          <w:sz w:val="24"/>
-        </w:rPr>
-        <w:t xml:space="preserve"> </w:t>
-      </w:r>
-      <w:proofErr w:type="spellStart"/>
-      <w:r>
-        <w:rPr>
-          <w:sz w:val="24"/>
-        </w:rPr>
-        <w:t>će</w:t>
-      </w:r>
-      <w:proofErr w:type="spellEnd"/>
-      <w:r>
-        <w:rPr>
-          <w:sz w:val="24"/>
-        </w:rPr>
-        <w:t xml:space="preserve"> </w:t>
-      </w:r>
-      <w:proofErr w:type="spellStart"/>
-      <w:r>
-        <w:rPr>
-          <w:sz w:val="24"/>
-        </w:rPr>
         <w:t>biti</w:t>
       </w:r>
       <w:proofErr w:type="spellEnd"/>
@@ -3519,575 +3547,90 @@
         <w:rPr>
           <w:sz w:val="24"/>
         </w:rPr>
-        <w:t>tretirana</w:t>
-      </w:r>
-      <w:proofErr w:type="spellEnd"/>
-      <w:r>
-        <w:rPr>
-          <w:sz w:val="24"/>
-        </w:rPr>
-        <w:t xml:space="preserve"> </w:t>
-      </w:r>
-      <w:proofErr w:type="spellStart"/>
-      <w:r>
-        <w:rPr>
-          <w:sz w:val="24"/>
-        </w:rPr>
-        <w:t>slova</w:t>
-      </w:r>
-      <w:proofErr w:type="spellEnd"/>
-      <w:r>
-        <w:rPr>
-          <w:sz w:val="24"/>
-        </w:rPr>
-        <w:t xml:space="preserve"> </w:t>
-      </w:r>
-      <w:proofErr w:type="spellStart"/>
-      <w:r>
-        <w:rPr>
-          <w:sz w:val="24"/>
-        </w:rPr>
-        <w:t>sa</w:t>
-      </w:r>
-      <w:proofErr w:type="spellEnd"/>
-      <w:r>
-        <w:rPr>
-          <w:sz w:val="24"/>
-        </w:rPr>
-        <w:t xml:space="preserve"> </w:t>
-      </w:r>
-      <w:proofErr w:type="spellStart"/>
-      <w:r>
-        <w:rPr>
-          <w:sz w:val="24"/>
-        </w:rPr>
-        <w:t>i</w:t>
-      </w:r>
-      <w:proofErr w:type="spellEnd"/>
-      <w:r>
-        <w:rPr>
-          <w:sz w:val="24"/>
-        </w:rPr>
-        <w:t xml:space="preserve"> </w:t>
-      </w:r>
-      <w:proofErr w:type="spellStart"/>
-      <w:proofErr w:type="gramStart"/>
-      <w:r>
-        <w:rPr>
-          <w:sz w:val="24"/>
-        </w:rPr>
-        <w:t>bez</w:t>
-      </w:r>
-      <w:proofErr w:type="spellEnd"/>
-      <w:r>
-        <w:rPr>
-          <w:sz w:val="24"/>
-        </w:rPr>
-        <w:t xml:space="preserve"> ,</w:t>
-      </w:r>
-      <w:proofErr w:type="gramEnd"/>
-      <w:r>
-        <w:rPr>
-          <w:sz w:val="24"/>
-        </w:rPr>
-        <w:t>,</w:t>
-      </w:r>
-      <w:proofErr w:type="spellStart"/>
-      <w:r>
-        <w:rPr>
-          <w:sz w:val="24"/>
-        </w:rPr>
-        <w:t>kvačica</w:t>
-      </w:r>
-      <w:proofErr w:type="spellEnd"/>
-      <w:r>
-        <w:rPr>
-          <w:sz w:val="24"/>
-        </w:rPr>
-        <w:t xml:space="preserve">’’, </w:t>
-      </w:r>
-      <w:proofErr w:type="spellStart"/>
-      <w:r>
-        <w:rPr>
-          <w:sz w:val="24"/>
-        </w:rPr>
-        <w:t>poput</w:t>
-      </w:r>
-      <w:proofErr w:type="spellEnd"/>
-      <w:r>
-        <w:rPr>
-          <w:sz w:val="24"/>
-        </w:rPr>
-        <w:t xml:space="preserve"> č ć </w:t>
-      </w:r>
-      <w:proofErr w:type="spellStart"/>
-      <w:r>
-        <w:rPr>
-          <w:sz w:val="24"/>
-        </w:rPr>
-        <w:t>i</w:t>
-      </w:r>
-      <w:proofErr w:type="spellEnd"/>
-      <w:r>
-        <w:rPr>
-          <w:sz w:val="24"/>
-        </w:rPr>
-        <w:t xml:space="preserve"> c</w:t>
-      </w:r>
-      <w:r>
-        <w:rPr>
-          <w:sz w:val="24"/>
-        </w:rPr>
-        <w:t xml:space="preserve"> (</w:t>
-      </w:r>
-      <w:proofErr w:type="spellStart"/>
-      <w:r>
-        <w:rPr>
-          <w:i/>
-          <w:sz w:val="24"/>
-        </w:rPr>
-        <w:t>icu</w:t>
-      </w:r>
-      <w:proofErr w:type="spellEnd"/>
-      <w:r>
-        <w:rPr>
-          <w:i/>
-          <w:sz w:val="24"/>
-        </w:rPr>
-        <w:t>_</w:t>
-      </w:r>
-      <w:r>
-        <w:rPr>
-          <w:i/>
-          <w:sz w:val="24"/>
-          <w:lang w:val="sr-Latn-RS"/>
-        </w:rPr>
-        <w:t>folding</w:t>
-      </w:r>
-      <w:r>
-        <w:rPr>
-          <w:sz w:val="24"/>
-          <w:lang w:val="sr-Latn-RS"/>
-        </w:rPr>
-        <w:t>)</w:t>
-      </w:r>
-      <w:r>
-        <w:rPr>
-          <w:sz w:val="24"/>
-        </w:rPr>
-        <w:t xml:space="preserve">, </w:t>
-      </w:r>
-      <w:proofErr w:type="spellStart"/>
-      <w:r>
-        <w:rPr>
-          <w:sz w:val="24"/>
-        </w:rPr>
-        <w:t>ukoliko</w:t>
-      </w:r>
-      <w:proofErr w:type="spellEnd"/>
-      <w:r>
-        <w:rPr>
-          <w:sz w:val="24"/>
-        </w:rPr>
-        <w:t xml:space="preserve"> je </w:t>
-      </w:r>
-      <w:proofErr w:type="spellStart"/>
-      <w:r>
-        <w:rPr>
-          <w:sz w:val="24"/>
-        </w:rPr>
-        <w:t>tekst</w:t>
-      </w:r>
-      <w:proofErr w:type="spellEnd"/>
-      <w:r>
-        <w:rPr>
-          <w:sz w:val="24"/>
-        </w:rPr>
-        <w:t xml:space="preserve"> </w:t>
-      </w:r>
-      <w:proofErr w:type="spellStart"/>
-      <w:r>
-        <w:rPr>
-          <w:sz w:val="24"/>
-        </w:rPr>
-        <w:t>pisan</w:t>
-      </w:r>
-      <w:proofErr w:type="spellEnd"/>
-      <w:r>
-        <w:rPr>
-          <w:sz w:val="24"/>
-        </w:rPr>
-        <w:t xml:space="preserve"> </w:t>
-      </w:r>
-      <w:proofErr w:type="spellStart"/>
-      <w:r>
-        <w:rPr>
-          <w:sz w:val="24"/>
-        </w:rPr>
-        <w:t>na</w:t>
-      </w:r>
-      <w:proofErr w:type="spellEnd"/>
-      <w:r>
-        <w:rPr>
-          <w:sz w:val="24"/>
-        </w:rPr>
-        <w:t xml:space="preserve"> </w:t>
-      </w:r>
-      <w:proofErr w:type="spellStart"/>
-      <w:r>
-        <w:rPr>
-          <w:sz w:val="24"/>
-        </w:rPr>
-        <w:t>ćirilici</w:t>
-      </w:r>
-      <w:proofErr w:type="spellEnd"/>
-      <w:r>
-        <w:rPr>
-          <w:sz w:val="24"/>
-        </w:rPr>
-        <w:t xml:space="preserve">, </w:t>
-      </w:r>
-      <w:proofErr w:type="spellStart"/>
-      <w:r>
-        <w:rPr>
-          <w:sz w:val="24"/>
-        </w:rPr>
-        <w:t>vršiće</w:t>
-      </w:r>
-      <w:proofErr w:type="spellEnd"/>
-      <w:r>
-        <w:rPr>
-          <w:sz w:val="24"/>
-        </w:rPr>
-        <w:t xml:space="preserve"> se </w:t>
-      </w:r>
-      <w:proofErr w:type="spellStart"/>
-      <w:r>
-        <w:rPr>
-          <w:sz w:val="24"/>
-        </w:rPr>
-        <w:t>konvertovanje</w:t>
-      </w:r>
-      <w:proofErr w:type="spellEnd"/>
-      <w:r>
-        <w:rPr>
-          <w:sz w:val="24"/>
-        </w:rPr>
-        <w:t xml:space="preserve"> </w:t>
-      </w:r>
-      <w:r>
-        <w:rPr>
-          <w:sz w:val="24"/>
-        </w:rPr>
-        <w:t xml:space="preserve">u </w:t>
-      </w:r>
-      <w:proofErr w:type="spellStart"/>
-      <w:r>
-        <w:rPr>
-          <w:sz w:val="24"/>
-        </w:rPr>
-        <w:t>latinicu</w:t>
-      </w:r>
-      <w:proofErr w:type="spellEnd"/>
-      <w:r>
-        <w:rPr>
-          <w:sz w:val="24"/>
-        </w:rPr>
-        <w:t xml:space="preserve">, </w:t>
-      </w:r>
-      <w:proofErr w:type="spellStart"/>
-      <w:r>
-        <w:rPr>
-          <w:sz w:val="24"/>
-        </w:rPr>
-        <w:t>izbacivaće</w:t>
-      </w:r>
-      <w:proofErr w:type="spellEnd"/>
-      <w:r>
-        <w:rPr>
-          <w:sz w:val="24"/>
-        </w:rPr>
-        <w:t xml:space="preserve"> se </w:t>
-      </w:r>
-      <w:proofErr w:type="spellStart"/>
-      <w:r>
-        <w:rPr>
-          <w:sz w:val="24"/>
-        </w:rPr>
-        <w:t>suvišne</w:t>
-      </w:r>
-      <w:proofErr w:type="spellEnd"/>
-      <w:r>
-        <w:rPr>
-          <w:sz w:val="24"/>
-        </w:rPr>
-        <w:t xml:space="preserve"> </w:t>
-      </w:r>
-      <w:proofErr w:type="spellStart"/>
-      <w:r>
-        <w:rPr>
-          <w:sz w:val="24"/>
-        </w:rPr>
-        <w:t>reči</w:t>
-      </w:r>
-      <w:proofErr w:type="spellEnd"/>
-      <w:r>
-        <w:rPr>
-          <w:sz w:val="24"/>
-        </w:rPr>
-        <w:t xml:space="preserve"> </w:t>
-      </w:r>
-      <w:r>
-        <w:rPr>
-          <w:sz w:val="24"/>
-        </w:rPr>
-        <w:t>(</w:t>
-      </w:r>
-      <w:r>
-        <w:rPr>
-          <w:i/>
-          <w:sz w:val="24"/>
-        </w:rPr>
-        <w:t>stop words</w:t>
-      </w:r>
-      <w:r>
-        <w:rPr>
-          <w:sz w:val="24"/>
-        </w:rPr>
-        <w:t>)</w:t>
-      </w:r>
-      <w:r>
-        <w:rPr>
-          <w:sz w:val="24"/>
-        </w:rPr>
-        <w:t xml:space="preserve"> </w:t>
-      </w:r>
-      <w:proofErr w:type="spellStart"/>
-      <w:r>
-        <w:rPr>
-          <w:sz w:val="24"/>
-        </w:rPr>
-        <w:t>i</w:t>
-      </w:r>
-      <w:proofErr w:type="spellEnd"/>
-      <w:r>
-        <w:rPr>
-          <w:sz w:val="24"/>
-        </w:rPr>
-        <w:t xml:space="preserve"> </w:t>
-      </w:r>
-      <w:proofErr w:type="spellStart"/>
-      <w:r>
-        <w:rPr>
-          <w:sz w:val="24"/>
-        </w:rPr>
-        <w:t>reči</w:t>
-      </w:r>
-      <w:proofErr w:type="spellEnd"/>
-      <w:r>
-        <w:rPr>
-          <w:sz w:val="24"/>
-        </w:rPr>
-        <w:t xml:space="preserve"> </w:t>
-      </w:r>
-      <w:proofErr w:type="spellStart"/>
-      <w:r>
-        <w:rPr>
-          <w:sz w:val="24"/>
-        </w:rPr>
-        <w:t>će</w:t>
-      </w:r>
-      <w:proofErr w:type="spellEnd"/>
-      <w:r>
-        <w:rPr>
-          <w:sz w:val="24"/>
-        </w:rPr>
-        <w:t xml:space="preserve"> </w:t>
-      </w:r>
-      <w:proofErr w:type="spellStart"/>
-      <w:r>
-        <w:rPr>
-          <w:sz w:val="24"/>
-        </w:rPr>
-        <w:t>biti</w:t>
-      </w:r>
-      <w:proofErr w:type="spellEnd"/>
-      <w:r>
-        <w:rPr>
-          <w:sz w:val="24"/>
-        </w:rPr>
-        <w:t xml:space="preserve"> </w:t>
-      </w:r>
-      <w:proofErr w:type="spellStart"/>
-      <w:r>
-        <w:rPr>
-          <w:sz w:val="24"/>
-        </w:rPr>
-        <w:t>skraćivane</w:t>
-      </w:r>
-      <w:proofErr w:type="spellEnd"/>
-      <w:r>
-        <w:rPr>
-          <w:sz w:val="24"/>
-        </w:rPr>
-        <w:t xml:space="preserve"> </w:t>
-      </w:r>
-      <w:proofErr w:type="spellStart"/>
-      <w:r>
-        <w:rPr>
-          <w:sz w:val="24"/>
-        </w:rPr>
-        <w:t>n</w:t>
-      </w:r>
-      <w:r>
-        <w:rPr>
-          <w:sz w:val="24"/>
-        </w:rPr>
-        <w:t>a</w:t>
-      </w:r>
-      <w:proofErr w:type="spellEnd"/>
-      <w:r>
-        <w:rPr>
-          <w:sz w:val="24"/>
-        </w:rPr>
-        <w:t xml:space="preserve"> </w:t>
-      </w:r>
-      <w:proofErr w:type="spellStart"/>
-      <w:r>
-        <w:rPr>
-          <w:sz w:val="24"/>
-        </w:rPr>
-        <w:t>njihov</w:t>
-      </w:r>
-      <w:proofErr w:type="spellEnd"/>
-      <w:r>
-        <w:rPr>
-          <w:sz w:val="24"/>
-        </w:rPr>
-        <w:t xml:space="preserve"> </w:t>
-      </w:r>
-      <w:proofErr w:type="spellStart"/>
-      <w:r>
-        <w:rPr>
-          <w:sz w:val="24"/>
-        </w:rPr>
-        <w:t>koren</w:t>
-      </w:r>
-      <w:proofErr w:type="spellEnd"/>
-      <w:r>
-        <w:rPr>
-          <w:sz w:val="24"/>
-        </w:rPr>
-        <w:t xml:space="preserve">, </w:t>
-      </w:r>
-      <w:proofErr w:type="spellStart"/>
-      <w:r>
-        <w:rPr>
-          <w:sz w:val="24"/>
-        </w:rPr>
-        <w:t>ali</w:t>
-      </w:r>
-      <w:proofErr w:type="spellEnd"/>
-      <w:r>
-        <w:rPr>
-          <w:sz w:val="24"/>
-        </w:rPr>
-        <w:t xml:space="preserve"> ne </w:t>
-      </w:r>
-      <w:proofErr w:type="spellStart"/>
-      <w:r>
-        <w:rPr>
-          <w:sz w:val="24"/>
-        </w:rPr>
-        <w:t>nužno</w:t>
-      </w:r>
-      <w:proofErr w:type="spellEnd"/>
-      <w:r>
-        <w:rPr>
-          <w:sz w:val="24"/>
-        </w:rPr>
-        <w:t xml:space="preserve"> </w:t>
-      </w:r>
-      <w:proofErr w:type="spellStart"/>
-      <w:r>
-        <w:rPr>
-          <w:sz w:val="24"/>
-        </w:rPr>
-        <w:t>na</w:t>
-      </w:r>
-      <w:proofErr w:type="spellEnd"/>
-      <w:r>
-        <w:rPr>
-          <w:sz w:val="24"/>
-        </w:rPr>
-        <w:t xml:space="preserve"> </w:t>
-      </w:r>
-      <w:proofErr w:type="spellStart"/>
-      <w:r>
-        <w:rPr>
-          <w:sz w:val="24"/>
-        </w:rPr>
-        <w:t>pravi</w:t>
-      </w:r>
-      <w:proofErr w:type="spellEnd"/>
-      <w:r>
-        <w:rPr>
-          <w:sz w:val="24"/>
-        </w:rPr>
-        <w:t xml:space="preserve"> </w:t>
-      </w:r>
-      <w:proofErr w:type="spellStart"/>
-      <w:r>
-        <w:rPr>
-          <w:sz w:val="24"/>
-        </w:rPr>
-        <w:t>koren</w:t>
-      </w:r>
-      <w:proofErr w:type="spellEnd"/>
-      <w:r>
-        <w:rPr>
-          <w:sz w:val="24"/>
-        </w:rPr>
-        <w:t xml:space="preserve"> </w:t>
-      </w:r>
-      <w:proofErr w:type="spellStart"/>
-      <w:r>
-        <w:rPr>
-          <w:sz w:val="24"/>
-        </w:rPr>
-        <w:t>reči</w:t>
-      </w:r>
-      <w:proofErr w:type="spellEnd"/>
-      <w:r>
-        <w:rPr>
-          <w:sz w:val="24"/>
-        </w:rPr>
-        <w:t xml:space="preserve"> </w:t>
-      </w:r>
-      <w:r>
-        <w:rPr>
-          <w:sz w:val="24"/>
-        </w:rPr>
-        <w:t>(</w:t>
-      </w:r>
-      <w:r>
-        <w:rPr>
-          <w:i/>
-          <w:sz w:val="24"/>
-        </w:rPr>
-        <w:t>stemming</w:t>
-      </w:r>
-      <w:r>
-        <w:rPr>
-          <w:sz w:val="24"/>
-        </w:rPr>
-        <w:t>)</w:t>
-      </w:r>
+        <w:t>korišćen</w:t>
+      </w:r>
+      <w:proofErr w:type="spellEnd"/>
+      <w:r>
+        <w:rPr>
+          <w:sz w:val="24"/>
+        </w:rPr>
+        <w:t xml:space="preserve"> </w:t>
+      </w:r>
+      <w:proofErr w:type="spellStart"/>
+      <w:r>
+        <w:rPr>
+          <w:sz w:val="24"/>
+        </w:rPr>
+        <w:t>za</w:t>
+      </w:r>
+      <w:proofErr w:type="spellEnd"/>
+      <w:r>
+        <w:rPr>
+          <w:sz w:val="24"/>
+        </w:rPr>
+        <w:t xml:space="preserve"> </w:t>
+      </w:r>
+      <w:proofErr w:type="spellStart"/>
+      <w:r>
+        <w:rPr>
+          <w:sz w:val="24"/>
+        </w:rPr>
+        <w:t>svako</w:t>
+      </w:r>
+      <w:proofErr w:type="spellEnd"/>
+      <w:r>
+        <w:rPr>
+          <w:sz w:val="24"/>
+        </w:rPr>
+        <w:t xml:space="preserve"> </w:t>
+      </w:r>
+      <w:proofErr w:type="spellStart"/>
+      <w:r>
+        <w:rPr>
+          <w:sz w:val="24"/>
+        </w:rPr>
+        <w:t>polje</w:t>
+      </w:r>
+      <w:proofErr w:type="spellEnd"/>
+      <w:r>
+        <w:rPr>
+          <w:sz w:val="24"/>
+        </w:rPr>
+        <w:t xml:space="preserve"> </w:t>
+      </w:r>
+      <w:proofErr w:type="spellStart"/>
+      <w:r>
+        <w:rPr>
+          <w:sz w:val="24"/>
+        </w:rPr>
+        <w:t>definisano</w:t>
+      </w:r>
+      <w:proofErr w:type="spellEnd"/>
+      <w:r>
+        <w:rPr>
+          <w:sz w:val="24"/>
+        </w:rPr>
+        <w:t xml:space="preserve"> u </w:t>
+      </w:r>
+      <w:proofErr w:type="spellStart"/>
+      <w:r>
+        <w:rPr>
+          <w:sz w:val="24"/>
+        </w:rPr>
+        <w:t>klasi</w:t>
+      </w:r>
+      <w:proofErr w:type="spellEnd"/>
       <w:r>
         <w:rPr>
           <w:sz w:val="24"/>
         </w:rPr>
         <w:t>.</w:t>
+      </w:r>
+      <w:r>
+        <w:rPr>
+          <w:sz w:val="24"/>
+        </w:rPr>
+        <w:t xml:space="preserve"> </w:t>
       </w:r>
     </w:p>
     <w:p>
@@ -4096,14 +3639,12 @@
         <w:jc w:val="center"/>
       </w:pPr>
       <w:r>
-        <w:rPr>
-          <w:noProof/>
-        </w:rPr>
+        <w:lastRenderedPageBreak/>
         <w:drawing>
-          <wp:inline distT="0" distB="0" distL="0" distR="0" wp14:anchorId="6BB1539B" wp14:editId="54DEA911">
-            <wp:extent cx="3590052" cy="4119326"/>
-            <wp:effectExtent l="0" t="0" r="0" b="0"/>
-            <wp:docPr id="5" name="Picture 5"/>
+          <wp:inline distT="0" distB="0" distL="0" distR="0" wp14:anchorId="26009724" wp14:editId="76B3B965">
+            <wp:extent cx="4540287" cy="2736785"/>
+            <wp:effectExtent l="0" t="0" r="0" b="6985"/>
+            <wp:docPr id="7" name="Picture 7"/>
             <wp:cNvGraphicFramePr>
               <a:graphicFrameLocks xmlns:a="http://schemas.openxmlformats.org/drawingml/2006/main" noChangeAspect="1"/>
             </wp:cNvGraphicFramePr>
@@ -4123,7 +3664,7 @@
                   <pic:spPr>
                     <a:xfrm>
                       <a:off x="0" y="0"/>
-                      <a:ext cx="3597221" cy="4127552"/>
+                      <a:ext cx="4588658" cy="2765942"/>
                     </a:xfrm>
                     <a:prstGeom prst="rect">
                       <a:avLst/>
@@ -4140,30 +3681,33 @@
       <w:pPr>
         <w:pStyle w:val="Caption"/>
         <w:jc w:val="center"/>
+      </w:pPr>
+      <w:proofErr w:type="spellStart"/>
+      <w:r>
         <w:rPr>
           <w:sz w:val="20"/>
         </w:rPr>
-      </w:pPr>
-      <w:proofErr w:type="spellStart"/>
+        <w:t>Slika</w:t>
+      </w:r>
+      <w:proofErr w:type="spellEnd"/>
       <w:r>
         <w:rPr>
           <w:sz w:val="20"/>
         </w:rPr>
-        <w:t>Slika</w:t>
-      </w:r>
-      <w:proofErr w:type="spellEnd"/>
+        <w:t xml:space="preserve"> 7</w:t>
+      </w:r>
       <w:r>
         <w:rPr>
           <w:sz w:val="20"/>
         </w:rPr>
-        <w:t xml:space="preserve"> 7. Analyzer </w:t>
+        <w:t xml:space="preserve">. </w:t>
       </w:r>
       <w:proofErr w:type="spellStart"/>
       <w:r>
         <w:rPr>
           <w:sz w:val="20"/>
         </w:rPr>
-        <w:t>konfiguracija</w:t>
+        <w:t>SecurityIncidentIndex</w:t>
       </w:r>
       <w:proofErr w:type="spellEnd"/>
     </w:p>
@@ -4172,77 +3716,43 @@
         <w:jc w:val="both"/>
         <w:rPr>
           <w:sz w:val="24"/>
-          <w:lang w:val="sr-Latn-RS"/>
         </w:rPr>
       </w:pPr>
-      <w:r>
-        <w:rPr>
-          <w:sz w:val="24"/>
-        </w:rPr>
-        <w:t xml:space="preserve">Da bi </w:t>
-      </w:r>
-      <w:proofErr w:type="spellStart"/>
-      <w:r>
-        <w:rPr>
-          <w:sz w:val="24"/>
-        </w:rPr>
-        <w:t>aplikacija</w:t>
-      </w:r>
-      <w:proofErr w:type="spellEnd"/>
-      <w:r>
-        <w:rPr>
-          <w:sz w:val="24"/>
-        </w:rPr>
-        <w:t xml:space="preserve"> </w:t>
-      </w:r>
-      <w:proofErr w:type="spellStart"/>
-      <w:r>
-        <w:rPr>
-          <w:sz w:val="24"/>
-        </w:rPr>
-        <w:t>mogla</w:t>
-      </w:r>
-      <w:proofErr w:type="spellEnd"/>
-      <w:r>
-        <w:rPr>
-          <w:sz w:val="24"/>
-        </w:rPr>
-        <w:t xml:space="preserve"> da </w:t>
-      </w:r>
-      <w:proofErr w:type="spellStart"/>
-      <w:r>
-        <w:rPr>
-          <w:sz w:val="24"/>
-        </w:rPr>
-        <w:t>koristi</w:t>
-      </w:r>
-      <w:proofErr w:type="spellEnd"/>
-      <w:r>
-        <w:rPr>
-          <w:sz w:val="24"/>
-        </w:rPr>
-        <w:t xml:space="preserve"> </w:t>
-      </w:r>
-      <w:proofErr w:type="spellStart"/>
-      <w:r>
-        <w:rPr>
-          <w:sz w:val="24"/>
-        </w:rPr>
-        <w:t>osnovne</w:t>
-      </w:r>
-      <w:proofErr w:type="spellEnd"/>
-      <w:r>
-        <w:rPr>
-          <w:sz w:val="24"/>
-        </w:rPr>
-        <w:t xml:space="preserve"> </w:t>
-      </w:r>
-      <w:proofErr w:type="spellStart"/>
-      <w:r>
-        <w:rPr>
-          <w:sz w:val="24"/>
-        </w:rPr>
-        <w:t>operacije</w:t>
+      <w:proofErr w:type="spellStart"/>
+      <w:r>
+        <w:rPr>
+          <w:sz w:val="24"/>
+        </w:rPr>
+        <w:t>Struktura</w:t>
+      </w:r>
+      <w:proofErr w:type="spellEnd"/>
+      <w:r>
+        <w:rPr>
+          <w:sz w:val="24"/>
+        </w:rPr>
+        <w:t xml:space="preserve"> </w:t>
+      </w:r>
+      <w:proofErr w:type="spellStart"/>
+      <w:r>
+        <w:rPr>
+          <w:i/>
+          <w:sz w:val="24"/>
+        </w:rPr>
+        <w:t>analyzera</w:t>
+      </w:r>
+      <w:proofErr w:type="spellEnd"/>
+      <w:r>
+        <w:rPr>
+          <w:sz w:val="24"/>
+        </w:rPr>
+        <w:t xml:space="preserve"> je </w:t>
+      </w:r>
+      <w:proofErr w:type="spellStart"/>
+      <w:r>
+        <w:rPr>
+          <w:sz w:val="24"/>
+        </w:rPr>
+        <w:t>prikazana</w:t>
       </w:r>
       <w:proofErr w:type="spellEnd"/>
       <w:r>
@@ -4257,7 +3767,7 @@
         <w:rPr>
           <w:sz w:val="24"/>
         </w:rPr>
-        <w:t>nad</w:t>
+        <w:t>na</w:t>
       </w:r>
       <w:proofErr w:type="spellEnd"/>
       <w:proofErr w:type="gramEnd"/>
@@ -4272,7 +3782,137 @@
         <w:rPr>
           <w:sz w:val="24"/>
         </w:rPr>
-        <w:t>indeksom</w:t>
+        <w:t>slici</w:t>
+      </w:r>
+      <w:proofErr w:type="spellEnd"/>
+      <w:r>
+        <w:rPr>
+          <w:sz w:val="24"/>
+        </w:rPr>
+        <w:t xml:space="preserve"> </w:t>
+      </w:r>
+      <w:r>
+        <w:rPr>
+          <w:sz w:val="24"/>
+        </w:rPr>
+        <w:t>8</w:t>
+      </w:r>
+      <w:r>
+        <w:rPr>
+          <w:sz w:val="24"/>
+        </w:rPr>
+        <w:t>.</w:t>
+      </w:r>
+      <w:r>
+        <w:rPr>
+          <w:sz w:val="24"/>
+        </w:rPr>
+        <w:t xml:space="preserve"> </w:t>
+      </w:r>
+      <w:proofErr w:type="spellStart"/>
+      <w:r>
+        <w:rPr>
+          <w:sz w:val="24"/>
+        </w:rPr>
+        <w:t>Koriste</w:t>
+      </w:r>
+      <w:proofErr w:type="spellEnd"/>
+      <w:r>
+        <w:rPr>
+          <w:sz w:val="24"/>
+        </w:rPr>
+        <w:t xml:space="preserve"> se </w:t>
+      </w:r>
+      <w:proofErr w:type="spellStart"/>
+      <w:r>
+        <w:rPr>
+          <w:sz w:val="24"/>
+        </w:rPr>
+        <w:t>filteri</w:t>
+      </w:r>
+      <w:proofErr w:type="spellEnd"/>
+      <w:r>
+        <w:rPr>
+          <w:sz w:val="24"/>
+        </w:rPr>
+        <w:t xml:space="preserve"> </w:t>
+      </w:r>
+      <w:proofErr w:type="spellStart"/>
+      <w:r>
+        <w:rPr>
+          <w:sz w:val="24"/>
+        </w:rPr>
+        <w:t>koji</w:t>
+      </w:r>
+      <w:proofErr w:type="spellEnd"/>
+      <w:r>
+        <w:rPr>
+          <w:sz w:val="24"/>
+        </w:rPr>
+        <w:t xml:space="preserve"> </w:t>
+      </w:r>
+      <w:proofErr w:type="spellStart"/>
+      <w:r>
+        <w:rPr>
+          <w:sz w:val="24"/>
+        </w:rPr>
+        <w:t>će</w:t>
+      </w:r>
+      <w:proofErr w:type="spellEnd"/>
+      <w:r>
+        <w:rPr>
+          <w:sz w:val="24"/>
+        </w:rPr>
+        <w:t xml:space="preserve"> </w:t>
+      </w:r>
+      <w:proofErr w:type="spellStart"/>
+      <w:r>
+        <w:rPr>
+          <w:sz w:val="24"/>
+        </w:rPr>
+        <w:t>čitav</w:t>
+      </w:r>
+      <w:proofErr w:type="spellEnd"/>
+      <w:r>
+        <w:rPr>
+          <w:sz w:val="24"/>
+        </w:rPr>
+        <w:t xml:space="preserve"> </w:t>
+      </w:r>
+      <w:proofErr w:type="spellStart"/>
+      <w:r>
+        <w:rPr>
+          <w:sz w:val="24"/>
+        </w:rPr>
+        <w:t>tekst</w:t>
+      </w:r>
+      <w:proofErr w:type="spellEnd"/>
+      <w:r>
+        <w:rPr>
+          <w:sz w:val="24"/>
+        </w:rPr>
+        <w:t xml:space="preserve"> </w:t>
+      </w:r>
+      <w:proofErr w:type="spellStart"/>
+      <w:r>
+        <w:rPr>
+          <w:sz w:val="24"/>
+        </w:rPr>
+        <w:t>konvertovati</w:t>
+      </w:r>
+      <w:proofErr w:type="spellEnd"/>
+      <w:r>
+        <w:rPr>
+          <w:sz w:val="24"/>
+        </w:rPr>
+        <w:t xml:space="preserve"> u mala </w:t>
+      </w:r>
+      <w:proofErr w:type="spellStart"/>
+      <w:r>
+        <w:rPr>
+          <w:sz w:val="24"/>
+        </w:rPr>
+        <w:t>slova</w:t>
       </w:r>
       <w:proofErr w:type="spellEnd"/>
       <w:r>
@@ -4286,7 +3926,240 @@
         <w:rPr>
           <w:sz w:val="24"/>
         </w:rPr>
-        <w:t>potrebno</w:t>
+        <w:t>na</w:t>
+      </w:r>
+      <w:proofErr w:type="spellEnd"/>
+      <w:r>
+        <w:rPr>
+          <w:sz w:val="24"/>
+        </w:rPr>
+        <w:t xml:space="preserve"> </w:t>
+      </w:r>
+      <w:proofErr w:type="spellStart"/>
+      <w:r>
+        <w:rPr>
+          <w:sz w:val="24"/>
+        </w:rPr>
+        <w:t>isti</w:t>
+      </w:r>
+      <w:proofErr w:type="spellEnd"/>
+      <w:r>
+        <w:rPr>
+          <w:sz w:val="24"/>
+        </w:rPr>
+        <w:t xml:space="preserve"> </w:t>
+      </w:r>
+      <w:proofErr w:type="spellStart"/>
+      <w:r>
+        <w:rPr>
+          <w:sz w:val="24"/>
+        </w:rPr>
+        <w:t>način</w:t>
+      </w:r>
+      <w:proofErr w:type="spellEnd"/>
+      <w:r>
+        <w:rPr>
+          <w:sz w:val="24"/>
+        </w:rPr>
+        <w:t xml:space="preserve"> </w:t>
+      </w:r>
+      <w:proofErr w:type="spellStart"/>
+      <w:r>
+        <w:rPr>
+          <w:sz w:val="24"/>
+        </w:rPr>
+        <w:t>će</w:t>
+      </w:r>
+      <w:proofErr w:type="spellEnd"/>
+      <w:r>
+        <w:rPr>
+          <w:sz w:val="24"/>
+        </w:rPr>
+        <w:t xml:space="preserve"> </w:t>
+      </w:r>
+      <w:proofErr w:type="spellStart"/>
+      <w:r>
+        <w:rPr>
+          <w:sz w:val="24"/>
+        </w:rPr>
+        <w:t>biti</w:t>
+      </w:r>
+      <w:proofErr w:type="spellEnd"/>
+      <w:r>
+        <w:rPr>
+          <w:sz w:val="24"/>
+        </w:rPr>
+        <w:t xml:space="preserve"> </w:t>
+      </w:r>
+      <w:proofErr w:type="spellStart"/>
+      <w:r>
+        <w:rPr>
+          <w:sz w:val="24"/>
+        </w:rPr>
+        <w:t>tretirana</w:t>
+      </w:r>
+      <w:proofErr w:type="spellEnd"/>
+      <w:r>
+        <w:rPr>
+          <w:sz w:val="24"/>
+        </w:rPr>
+        <w:t xml:space="preserve"> </w:t>
+      </w:r>
+      <w:proofErr w:type="spellStart"/>
+      <w:r>
+        <w:rPr>
+          <w:sz w:val="24"/>
+        </w:rPr>
+        <w:t>slova</w:t>
+      </w:r>
+      <w:proofErr w:type="spellEnd"/>
+      <w:r>
+        <w:rPr>
+          <w:sz w:val="24"/>
+        </w:rPr>
+        <w:t xml:space="preserve"> </w:t>
+      </w:r>
+      <w:proofErr w:type="spellStart"/>
+      <w:r>
+        <w:rPr>
+          <w:sz w:val="24"/>
+        </w:rPr>
+        <w:t>sa</w:t>
+      </w:r>
+      <w:proofErr w:type="spellEnd"/>
+      <w:r>
+        <w:rPr>
+          <w:sz w:val="24"/>
+        </w:rPr>
+        <w:t xml:space="preserve"> </w:t>
+      </w:r>
+      <w:proofErr w:type="spellStart"/>
+      <w:r>
+        <w:rPr>
+          <w:sz w:val="24"/>
+        </w:rPr>
+        <w:t>i</w:t>
+      </w:r>
+      <w:proofErr w:type="spellEnd"/>
+      <w:r>
+        <w:rPr>
+          <w:sz w:val="24"/>
+        </w:rPr>
+        <w:t xml:space="preserve"> </w:t>
+      </w:r>
+      <w:proofErr w:type="spellStart"/>
+      <w:proofErr w:type="gramStart"/>
+      <w:r>
+        <w:rPr>
+          <w:sz w:val="24"/>
+        </w:rPr>
+        <w:t>bez</w:t>
+      </w:r>
+      <w:proofErr w:type="spellEnd"/>
+      <w:r>
+        <w:rPr>
+          <w:sz w:val="24"/>
+        </w:rPr>
+        <w:t xml:space="preserve"> ,</w:t>
+      </w:r>
+      <w:proofErr w:type="gramEnd"/>
+      <w:r>
+        <w:rPr>
+          <w:sz w:val="24"/>
+        </w:rPr>
+        <w:t>,</w:t>
+      </w:r>
+      <w:proofErr w:type="spellStart"/>
+      <w:r>
+        <w:rPr>
+          <w:sz w:val="24"/>
+        </w:rPr>
+        <w:t>kvačica</w:t>
+      </w:r>
+      <w:proofErr w:type="spellEnd"/>
+      <w:r>
+        <w:rPr>
+          <w:sz w:val="24"/>
+        </w:rPr>
+        <w:t xml:space="preserve">’’, </w:t>
+      </w:r>
+      <w:proofErr w:type="spellStart"/>
+      <w:r>
+        <w:rPr>
+          <w:sz w:val="24"/>
+        </w:rPr>
+        <w:t>poput</w:t>
+      </w:r>
+      <w:proofErr w:type="spellEnd"/>
+      <w:r>
+        <w:rPr>
+          <w:sz w:val="24"/>
+        </w:rPr>
+        <w:t xml:space="preserve"> č ć </w:t>
+      </w:r>
+      <w:proofErr w:type="spellStart"/>
+      <w:r>
+        <w:rPr>
+          <w:sz w:val="24"/>
+        </w:rPr>
+        <w:t>i</w:t>
+      </w:r>
+      <w:proofErr w:type="spellEnd"/>
+      <w:r>
+        <w:rPr>
+          <w:sz w:val="24"/>
+        </w:rPr>
+        <w:t xml:space="preserve"> c</w:t>
+      </w:r>
+      <w:r>
+        <w:rPr>
+          <w:sz w:val="24"/>
+        </w:rPr>
+        <w:t xml:space="preserve"> (</w:t>
+      </w:r>
+      <w:proofErr w:type="spellStart"/>
+      <w:r>
+        <w:rPr>
+          <w:i/>
+          <w:sz w:val="24"/>
+        </w:rPr>
+        <w:t>icu</w:t>
+      </w:r>
+      <w:proofErr w:type="spellEnd"/>
+      <w:r>
+        <w:rPr>
+          <w:i/>
+          <w:sz w:val="24"/>
+        </w:rPr>
+        <w:t>_</w:t>
+      </w:r>
+      <w:r>
+        <w:rPr>
+          <w:i/>
+          <w:sz w:val="24"/>
+          <w:lang w:val="sr-Latn-RS"/>
+        </w:rPr>
+        <w:t>folding</w:t>
+      </w:r>
+      <w:r>
+        <w:rPr>
+          <w:sz w:val="24"/>
+          <w:lang w:val="sr-Latn-RS"/>
+        </w:rPr>
+        <w:t>)</w:t>
+      </w:r>
+      <w:r>
+        <w:rPr>
+          <w:sz w:val="24"/>
+        </w:rPr>
+        <w:t xml:space="preserve">, </w:t>
+      </w:r>
+      <w:proofErr w:type="spellStart"/>
+      <w:r>
+        <w:rPr>
+          <w:sz w:val="24"/>
+        </w:rPr>
+        <w:t>ukoliko</w:t>
       </w:r>
       <w:proofErr w:type="spellEnd"/>
       <w:r>
@@ -4300,57 +4173,49 @@
         <w:rPr>
           <w:sz w:val="24"/>
         </w:rPr>
-        <w:t>kreirati</w:t>
-      </w:r>
-      <w:proofErr w:type="spellEnd"/>
-      <w:r>
-        <w:rPr>
-          <w:sz w:val="24"/>
-        </w:rPr>
-        <w:t xml:space="preserve"> </w:t>
-      </w:r>
-      <w:proofErr w:type="spellStart"/>
-      <w:r>
-        <w:rPr>
-          <w:sz w:val="24"/>
-        </w:rPr>
-        <w:t>repozitorijum</w:t>
-      </w:r>
-      <w:proofErr w:type="spellEnd"/>
-      <w:r>
-        <w:rPr>
-          <w:sz w:val="24"/>
-        </w:rPr>
-        <w:t xml:space="preserve"> </w:t>
-      </w:r>
-      <w:proofErr w:type="spellStart"/>
-      <w:r>
-        <w:rPr>
-          <w:sz w:val="24"/>
-        </w:rPr>
-        <w:t>koji</w:t>
-      </w:r>
-      <w:proofErr w:type="spellEnd"/>
-      <w:r>
-        <w:rPr>
-          <w:sz w:val="24"/>
-        </w:rPr>
-        <w:t xml:space="preserve"> </w:t>
-      </w:r>
-      <w:r>
-        <w:rPr>
-          <w:sz w:val="24"/>
-          <w:lang w:val="sr-Latn-RS"/>
-        </w:rPr>
-        <w:t xml:space="preserve">nasleđuje </w:t>
-      </w:r>
-      <w:proofErr w:type="spellStart"/>
-      <w:r>
-        <w:rPr>
-          <w:i/>
-          <w:sz w:val="24"/>
-        </w:rPr>
-        <w:t>ElasticsearchRepository</w:t>
+        <w:t>tekst</w:t>
+      </w:r>
+      <w:proofErr w:type="spellEnd"/>
+      <w:r>
+        <w:rPr>
+          <w:sz w:val="24"/>
+        </w:rPr>
+        <w:t xml:space="preserve"> </w:t>
+      </w:r>
+      <w:proofErr w:type="spellStart"/>
+      <w:r>
+        <w:rPr>
+          <w:sz w:val="24"/>
+        </w:rPr>
+        <w:t>pisan</w:t>
+      </w:r>
+      <w:proofErr w:type="spellEnd"/>
+      <w:r>
+        <w:rPr>
+          <w:sz w:val="24"/>
+        </w:rPr>
+        <w:t xml:space="preserve"> </w:t>
+      </w:r>
+      <w:proofErr w:type="spellStart"/>
+      <w:r>
+        <w:rPr>
+          <w:sz w:val="24"/>
+        </w:rPr>
+        <w:t>na</w:t>
+      </w:r>
+      <w:proofErr w:type="spellEnd"/>
+      <w:r>
+        <w:rPr>
+          <w:sz w:val="24"/>
+        </w:rPr>
+        <w:t xml:space="preserve"> </w:t>
+      </w:r>
+      <w:proofErr w:type="spellStart"/>
+      <w:r>
+        <w:rPr>
+          <w:sz w:val="24"/>
+        </w:rPr>
+        <w:t>ćirilici</w:t>
       </w:r>
       <w:proofErr w:type="spellEnd"/>
       <w:r>
@@ -4364,21 +4229,342 @@
         <w:rPr>
           <w:sz w:val="24"/>
         </w:rPr>
-        <w:t>kao</w:t>
-      </w:r>
-      <w:proofErr w:type="spellEnd"/>
-      <w:r>
-        <w:rPr>
-          <w:sz w:val="24"/>
-        </w:rPr>
-        <w:t xml:space="preserve"> </w:t>
-      </w:r>
-      <w:r>
-        <w:rPr>
-          <w:sz w:val="24"/>
-          <w:lang w:val="sr-Latn-RS"/>
-        </w:rPr>
-        <w:t>što je prikazano na slici 8.</w:t>
+        <w:t>vršiće</w:t>
+      </w:r>
+      <w:proofErr w:type="spellEnd"/>
+      <w:r>
+        <w:rPr>
+          <w:sz w:val="24"/>
+        </w:rPr>
+        <w:t xml:space="preserve"> se </w:t>
+      </w:r>
+      <w:proofErr w:type="spellStart"/>
+      <w:r>
+        <w:rPr>
+          <w:sz w:val="24"/>
+        </w:rPr>
+        <w:t>konvertovanje</w:t>
+      </w:r>
+      <w:proofErr w:type="spellEnd"/>
+      <w:r>
+        <w:rPr>
+          <w:sz w:val="24"/>
+        </w:rPr>
+        <w:t xml:space="preserve"> </w:t>
+      </w:r>
+      <w:r>
+        <w:rPr>
+          <w:sz w:val="24"/>
+        </w:rPr>
+        <w:t xml:space="preserve">u </w:t>
+      </w:r>
+      <w:proofErr w:type="spellStart"/>
+      <w:r>
+        <w:rPr>
+          <w:sz w:val="24"/>
+        </w:rPr>
+        <w:t>latinicu</w:t>
+      </w:r>
+      <w:proofErr w:type="spellEnd"/>
+      <w:r>
+        <w:rPr>
+          <w:sz w:val="24"/>
+        </w:rPr>
+        <w:t xml:space="preserve">, </w:t>
+      </w:r>
+      <w:proofErr w:type="spellStart"/>
+      <w:r>
+        <w:rPr>
+          <w:sz w:val="24"/>
+        </w:rPr>
+        <w:t>izbacivaće</w:t>
+      </w:r>
+      <w:proofErr w:type="spellEnd"/>
+      <w:r>
+        <w:rPr>
+          <w:sz w:val="24"/>
+        </w:rPr>
+        <w:t xml:space="preserve"> se </w:t>
+      </w:r>
+      <w:proofErr w:type="spellStart"/>
+      <w:r>
+        <w:rPr>
+          <w:sz w:val="24"/>
+        </w:rPr>
+        <w:t>suvišne</w:t>
+      </w:r>
+      <w:proofErr w:type="spellEnd"/>
+      <w:r>
+        <w:rPr>
+          <w:sz w:val="24"/>
+        </w:rPr>
+        <w:t xml:space="preserve"> </w:t>
+      </w:r>
+      <w:proofErr w:type="spellStart"/>
+      <w:r>
+        <w:rPr>
+          <w:sz w:val="24"/>
+        </w:rPr>
+        <w:t>reči</w:t>
+      </w:r>
+      <w:proofErr w:type="spellEnd"/>
+      <w:r>
+        <w:rPr>
+          <w:sz w:val="24"/>
+        </w:rPr>
+        <w:t xml:space="preserve"> </w:t>
+      </w:r>
+      <w:r>
+        <w:rPr>
+          <w:sz w:val="24"/>
+        </w:rPr>
+        <w:t>(</w:t>
+      </w:r>
+      <w:r>
+        <w:rPr>
+          <w:i/>
+          <w:sz w:val="24"/>
+        </w:rPr>
+        <w:t>stop words</w:t>
+      </w:r>
+      <w:r>
+        <w:rPr>
+          <w:sz w:val="24"/>
+        </w:rPr>
+        <w:t>)</w:t>
+      </w:r>
+      <w:r>
+        <w:rPr>
+          <w:sz w:val="24"/>
+        </w:rPr>
+        <w:t xml:space="preserve"> </w:t>
+      </w:r>
+      <w:proofErr w:type="spellStart"/>
+      <w:r>
+        <w:rPr>
+          <w:sz w:val="24"/>
+        </w:rPr>
+        <w:t>i</w:t>
+      </w:r>
+      <w:proofErr w:type="spellEnd"/>
+      <w:r>
+        <w:rPr>
+          <w:sz w:val="24"/>
+        </w:rPr>
+        <w:t xml:space="preserve"> </w:t>
+      </w:r>
+      <w:proofErr w:type="spellStart"/>
+      <w:r>
+        <w:rPr>
+          <w:sz w:val="24"/>
+        </w:rPr>
+        <w:t>reči</w:t>
+      </w:r>
+      <w:proofErr w:type="spellEnd"/>
+      <w:r>
+        <w:rPr>
+          <w:sz w:val="24"/>
+        </w:rPr>
+        <w:t xml:space="preserve"> </w:t>
+      </w:r>
+      <w:proofErr w:type="spellStart"/>
+      <w:r>
+        <w:rPr>
+          <w:sz w:val="24"/>
+        </w:rPr>
+        <w:t>će</w:t>
+      </w:r>
+      <w:proofErr w:type="spellEnd"/>
+      <w:r>
+        <w:rPr>
+          <w:sz w:val="24"/>
+        </w:rPr>
+        <w:t xml:space="preserve"> </w:t>
+      </w:r>
+      <w:proofErr w:type="spellStart"/>
+      <w:r>
+        <w:rPr>
+          <w:sz w:val="24"/>
+        </w:rPr>
+        <w:t>biti</w:t>
+      </w:r>
+      <w:proofErr w:type="spellEnd"/>
+      <w:r>
+        <w:rPr>
+          <w:sz w:val="24"/>
+        </w:rPr>
+        <w:t xml:space="preserve"> </w:t>
+      </w:r>
+      <w:proofErr w:type="spellStart"/>
+      <w:r>
+        <w:rPr>
+          <w:sz w:val="24"/>
+        </w:rPr>
+        <w:t>skraćivane</w:t>
+      </w:r>
+      <w:proofErr w:type="spellEnd"/>
+      <w:r>
+        <w:rPr>
+          <w:sz w:val="24"/>
+        </w:rPr>
+        <w:t xml:space="preserve"> </w:t>
+      </w:r>
+      <w:proofErr w:type="spellStart"/>
+      <w:r>
+        <w:rPr>
+          <w:sz w:val="24"/>
+        </w:rPr>
+        <w:t>n</w:t>
+      </w:r>
+      <w:r>
+        <w:rPr>
+          <w:sz w:val="24"/>
+        </w:rPr>
+        <w:t>a</w:t>
+      </w:r>
+      <w:proofErr w:type="spellEnd"/>
+      <w:r>
+        <w:rPr>
+          <w:sz w:val="24"/>
+        </w:rPr>
+        <w:t xml:space="preserve"> </w:t>
+      </w:r>
+      <w:proofErr w:type="spellStart"/>
+      <w:r>
+        <w:rPr>
+          <w:sz w:val="24"/>
+        </w:rPr>
+        <w:t>njihov</w:t>
+      </w:r>
+      <w:proofErr w:type="spellEnd"/>
+      <w:r>
+        <w:rPr>
+          <w:sz w:val="24"/>
+        </w:rPr>
+        <w:t xml:space="preserve"> </w:t>
+      </w:r>
+      <w:proofErr w:type="spellStart"/>
+      <w:r>
+        <w:rPr>
+          <w:sz w:val="24"/>
+        </w:rPr>
+        <w:t>koren</w:t>
+      </w:r>
+      <w:proofErr w:type="spellEnd"/>
+      <w:r>
+        <w:rPr>
+          <w:sz w:val="24"/>
+        </w:rPr>
+        <w:t xml:space="preserve">, </w:t>
+      </w:r>
+      <w:proofErr w:type="spellStart"/>
+      <w:r>
+        <w:rPr>
+          <w:sz w:val="24"/>
+        </w:rPr>
+        <w:t>ali</w:t>
+      </w:r>
+      <w:proofErr w:type="spellEnd"/>
+      <w:r>
+        <w:rPr>
+          <w:sz w:val="24"/>
+        </w:rPr>
+        <w:t xml:space="preserve"> ne </w:t>
+      </w:r>
+      <w:proofErr w:type="spellStart"/>
+      <w:r>
+        <w:rPr>
+          <w:sz w:val="24"/>
+        </w:rPr>
+        <w:t>nužno</w:t>
+      </w:r>
+      <w:proofErr w:type="spellEnd"/>
+      <w:r>
+        <w:rPr>
+          <w:sz w:val="24"/>
+        </w:rPr>
+        <w:t xml:space="preserve"> </w:t>
+      </w:r>
+      <w:proofErr w:type="spellStart"/>
+      <w:r>
+        <w:rPr>
+          <w:sz w:val="24"/>
+        </w:rPr>
+        <w:t>na</w:t>
+      </w:r>
+      <w:proofErr w:type="spellEnd"/>
+      <w:r>
+        <w:rPr>
+          <w:sz w:val="24"/>
+        </w:rPr>
+        <w:t xml:space="preserve"> </w:t>
+      </w:r>
+      <w:proofErr w:type="spellStart"/>
+      <w:r>
+        <w:rPr>
+          <w:sz w:val="24"/>
+        </w:rPr>
+        <w:t>pravi</w:t>
+      </w:r>
+      <w:proofErr w:type="spellEnd"/>
+      <w:r>
+        <w:rPr>
+          <w:sz w:val="24"/>
+        </w:rPr>
+        <w:t xml:space="preserve"> </w:t>
+      </w:r>
+      <w:proofErr w:type="spellStart"/>
+      <w:r>
+        <w:rPr>
+          <w:sz w:val="24"/>
+        </w:rPr>
+        <w:t>koren</w:t>
+      </w:r>
+      <w:proofErr w:type="spellEnd"/>
+      <w:r>
+        <w:rPr>
+          <w:sz w:val="24"/>
+        </w:rPr>
+        <w:t xml:space="preserve"> </w:t>
+      </w:r>
+      <w:proofErr w:type="spellStart"/>
+      <w:r>
+        <w:rPr>
+          <w:sz w:val="24"/>
+        </w:rPr>
+        <w:t>reči</w:t>
+      </w:r>
+      <w:proofErr w:type="spellEnd"/>
+      <w:r>
+        <w:rPr>
+          <w:sz w:val="24"/>
+        </w:rPr>
+        <w:t xml:space="preserve"> </w:t>
+      </w:r>
+      <w:r>
+        <w:rPr>
+          <w:sz w:val="24"/>
+        </w:rPr>
+        <w:t>(</w:t>
+      </w:r>
+      <w:r>
+        <w:rPr>
+          <w:i/>
+          <w:sz w:val="24"/>
+        </w:rPr>
+        <w:t>stemming</w:t>
+      </w:r>
+      <w:r>
+        <w:rPr>
+          <w:sz w:val="24"/>
+        </w:rPr>
+        <w:t>)</w:t>
+      </w:r>
+      <w:r>
+        <w:rPr>
+          <w:sz w:val="24"/>
+        </w:rPr>
+        <w:t>.</w:t>
       </w:r>
     </w:p>
     <w:p>
@@ -4389,13 +4575,12 @@
       <w:r>
         <w:rPr>
           <w:noProof/>
-          <w:sz w:val="24"/>
         </w:rPr>
         <w:drawing>
-          <wp:inline distT="0" distB="0" distL="0" distR="0" wp14:anchorId="5E8C5604" wp14:editId="48CCC7C5">
-            <wp:extent cx="5504507" cy="848328"/>
-            <wp:effectExtent l="0" t="0" r="1270" b="9525"/>
-            <wp:docPr id="8" name="Picture 8"/>
+          <wp:inline distT="0" distB="0" distL="0" distR="0" wp14:anchorId="6BB1539B" wp14:editId="54DEA911">
+            <wp:extent cx="3590052" cy="4119326"/>
+            <wp:effectExtent l="0" t="0" r="0" b="0"/>
+            <wp:docPr id="5" name="Picture 5"/>
             <wp:cNvGraphicFramePr>
               <a:graphicFrameLocks xmlns:a="http://schemas.openxmlformats.org/drawingml/2006/main" noChangeAspect="1"/>
             </wp:cNvGraphicFramePr>
@@ -4415,6 +4600,325 @@
                   <pic:spPr>
                     <a:xfrm>
                       <a:off x="0" y="0"/>
+                      <a:ext cx="3597221" cy="4127552"/>
+                    </a:xfrm>
+                    <a:prstGeom prst="rect">
+                      <a:avLst/>
+                    </a:prstGeom>
+                  </pic:spPr>
+                </pic:pic>
+              </a:graphicData>
+            </a:graphic>
+          </wp:inline>
+        </w:drawing>
+      </w:r>
+    </w:p>
+    <w:p>
+      <w:pPr>
+        <w:pStyle w:val="Caption"/>
+        <w:jc w:val="center"/>
+        <w:rPr>
+          <w:sz w:val="20"/>
+        </w:rPr>
+      </w:pPr>
+      <w:proofErr w:type="spellStart"/>
+      <w:r>
+        <w:rPr>
+          <w:sz w:val="20"/>
+        </w:rPr>
+        <w:t>Slika</w:t>
+      </w:r>
+      <w:proofErr w:type="spellEnd"/>
+      <w:r>
+        <w:rPr>
+          <w:sz w:val="20"/>
+        </w:rPr>
+        <w:t xml:space="preserve"> </w:t>
+      </w:r>
+      <w:r>
+        <w:rPr>
+          <w:sz w:val="20"/>
+        </w:rPr>
+        <w:t>8</w:t>
+      </w:r>
+      <w:r>
+        <w:rPr>
+          <w:sz w:val="20"/>
+        </w:rPr>
+        <w:t xml:space="preserve">. Analyzer </w:t>
+      </w:r>
+      <w:proofErr w:type="spellStart"/>
+      <w:r>
+        <w:rPr>
+          <w:sz w:val="20"/>
+        </w:rPr>
+        <w:t>konfiguracija</w:t>
+      </w:r>
+      <w:proofErr w:type="spellEnd"/>
+    </w:p>
+    <w:p>
+      <w:pPr>
+        <w:jc w:val="both"/>
+        <w:rPr>
+          <w:sz w:val="24"/>
+          <w:lang w:val="sr-Latn-RS"/>
+        </w:rPr>
+      </w:pPr>
+      <w:r>
+        <w:rPr>
+          <w:sz w:val="24"/>
+        </w:rPr>
+        <w:lastRenderedPageBreak/>
+        <w:t xml:space="preserve">Da bi </w:t>
+      </w:r>
+      <w:proofErr w:type="spellStart"/>
+      <w:r>
+        <w:rPr>
+          <w:sz w:val="24"/>
+        </w:rPr>
+        <w:t>aplikacija</w:t>
+      </w:r>
+      <w:proofErr w:type="spellEnd"/>
+      <w:r>
+        <w:rPr>
+          <w:sz w:val="24"/>
+        </w:rPr>
+        <w:t xml:space="preserve"> </w:t>
+      </w:r>
+      <w:proofErr w:type="spellStart"/>
+      <w:r>
+        <w:rPr>
+          <w:sz w:val="24"/>
+        </w:rPr>
+        <w:t>mogla</w:t>
+      </w:r>
+      <w:proofErr w:type="spellEnd"/>
+      <w:r>
+        <w:rPr>
+          <w:sz w:val="24"/>
+        </w:rPr>
+        <w:t xml:space="preserve"> da </w:t>
+      </w:r>
+      <w:proofErr w:type="spellStart"/>
+      <w:r>
+        <w:rPr>
+          <w:sz w:val="24"/>
+        </w:rPr>
+        <w:t>koristi</w:t>
+      </w:r>
+      <w:proofErr w:type="spellEnd"/>
+      <w:r>
+        <w:rPr>
+          <w:sz w:val="24"/>
+        </w:rPr>
+        <w:t xml:space="preserve"> </w:t>
+      </w:r>
+      <w:proofErr w:type="spellStart"/>
+      <w:r>
+        <w:rPr>
+          <w:sz w:val="24"/>
+        </w:rPr>
+        <w:t>osnovne</w:t>
+      </w:r>
+      <w:proofErr w:type="spellEnd"/>
+      <w:r>
+        <w:rPr>
+          <w:sz w:val="24"/>
+        </w:rPr>
+        <w:t xml:space="preserve"> </w:t>
+      </w:r>
+      <w:proofErr w:type="spellStart"/>
+      <w:r>
+        <w:rPr>
+          <w:sz w:val="24"/>
+        </w:rPr>
+        <w:t>operacije</w:t>
+      </w:r>
+      <w:proofErr w:type="spellEnd"/>
+      <w:r>
+        <w:rPr>
+          <w:sz w:val="24"/>
+        </w:rPr>
+        <w:t xml:space="preserve"> </w:t>
+      </w:r>
+      <w:proofErr w:type="spellStart"/>
+      <w:proofErr w:type="gramStart"/>
+      <w:r>
+        <w:rPr>
+          <w:sz w:val="24"/>
+        </w:rPr>
+        <w:t>nad</w:t>
+      </w:r>
+      <w:proofErr w:type="spellEnd"/>
+      <w:proofErr w:type="gramEnd"/>
+      <w:r>
+        <w:rPr>
+          <w:sz w:val="24"/>
+        </w:rPr>
+        <w:t xml:space="preserve"> </w:t>
+      </w:r>
+      <w:proofErr w:type="spellStart"/>
+      <w:r>
+        <w:rPr>
+          <w:sz w:val="24"/>
+        </w:rPr>
+        <w:t>indeksom</w:t>
+      </w:r>
+      <w:proofErr w:type="spellEnd"/>
+      <w:r>
+        <w:rPr>
+          <w:sz w:val="24"/>
+        </w:rPr>
+        <w:t xml:space="preserve">, </w:t>
+      </w:r>
+      <w:proofErr w:type="spellStart"/>
+      <w:r>
+        <w:rPr>
+          <w:sz w:val="24"/>
+        </w:rPr>
+        <w:t>potrebno</w:t>
+      </w:r>
+      <w:proofErr w:type="spellEnd"/>
+      <w:r>
+        <w:rPr>
+          <w:sz w:val="24"/>
+        </w:rPr>
+        <w:t xml:space="preserve"> je </w:t>
+      </w:r>
+      <w:proofErr w:type="spellStart"/>
+      <w:r>
+        <w:rPr>
+          <w:sz w:val="24"/>
+        </w:rPr>
+        <w:t>kreirati</w:t>
+      </w:r>
+      <w:proofErr w:type="spellEnd"/>
+      <w:r>
+        <w:rPr>
+          <w:sz w:val="24"/>
+        </w:rPr>
+        <w:t xml:space="preserve"> </w:t>
+      </w:r>
+      <w:proofErr w:type="spellStart"/>
+      <w:r>
+        <w:rPr>
+          <w:sz w:val="24"/>
+        </w:rPr>
+        <w:t>repozitorijum</w:t>
+      </w:r>
+      <w:proofErr w:type="spellEnd"/>
+      <w:r>
+        <w:rPr>
+          <w:sz w:val="24"/>
+        </w:rPr>
+        <w:t xml:space="preserve"> </w:t>
+      </w:r>
+      <w:proofErr w:type="spellStart"/>
+      <w:r>
+        <w:rPr>
+          <w:sz w:val="24"/>
+        </w:rPr>
+        <w:t>koji</w:t>
+      </w:r>
+      <w:proofErr w:type="spellEnd"/>
+      <w:r>
+        <w:rPr>
+          <w:sz w:val="24"/>
+        </w:rPr>
+        <w:t xml:space="preserve"> </w:t>
+      </w:r>
+      <w:r>
+        <w:rPr>
+          <w:sz w:val="24"/>
+          <w:lang w:val="sr-Latn-RS"/>
+        </w:rPr>
+        <w:t xml:space="preserve">nasleđuje </w:t>
+      </w:r>
+      <w:proofErr w:type="spellStart"/>
+      <w:r>
+        <w:rPr>
+          <w:i/>
+          <w:sz w:val="24"/>
+        </w:rPr>
+        <w:t>ElasticsearchRepository</w:t>
+      </w:r>
+      <w:proofErr w:type="spellEnd"/>
+      <w:r>
+        <w:rPr>
+          <w:sz w:val="24"/>
+        </w:rPr>
+        <w:t xml:space="preserve">, </w:t>
+      </w:r>
+      <w:proofErr w:type="spellStart"/>
+      <w:r>
+        <w:rPr>
+          <w:sz w:val="24"/>
+        </w:rPr>
+        <w:t>kao</w:t>
+      </w:r>
+      <w:proofErr w:type="spellEnd"/>
+      <w:r>
+        <w:rPr>
+          <w:sz w:val="24"/>
+        </w:rPr>
+        <w:t xml:space="preserve"> </w:t>
+      </w:r>
+      <w:r>
+        <w:rPr>
+          <w:sz w:val="24"/>
+          <w:lang w:val="sr-Latn-RS"/>
+        </w:rPr>
+        <w:t xml:space="preserve">što je prikazano na slici </w:t>
+      </w:r>
+      <w:r>
+        <w:rPr>
+          <w:sz w:val="24"/>
+          <w:lang w:val="sr-Latn-RS"/>
+        </w:rPr>
+        <w:t>9</w:t>
+      </w:r>
+      <w:r>
+        <w:rPr>
+          <w:sz w:val="24"/>
+          <w:lang w:val="sr-Latn-RS"/>
+        </w:rPr>
+        <w:t>.</w:t>
+      </w:r>
+    </w:p>
+    <w:p>
+      <w:pPr>
+        <w:keepNext/>
+        <w:jc w:val="center"/>
+      </w:pPr>
+      <w:r>
+        <w:rPr>
+          <w:noProof/>
+          <w:sz w:val="24"/>
+        </w:rPr>
+        <w:drawing>
+          <wp:inline distT="0" distB="0" distL="0" distR="0" wp14:anchorId="5E8C5604" wp14:editId="48CCC7C5">
+            <wp:extent cx="5504507" cy="848328"/>
+            <wp:effectExtent l="0" t="0" r="1270" b="9525"/>
+            <wp:docPr id="8" name="Picture 8"/>
+            <wp:cNvGraphicFramePr>
+              <a:graphicFrameLocks xmlns:a="http://schemas.openxmlformats.org/drawingml/2006/main" noChangeAspect="1"/>
+            </wp:cNvGraphicFramePr>
+            <a:graphic xmlns:a="http://schemas.openxmlformats.org/drawingml/2006/main">
+              <a:graphicData uri="http://schemas.openxmlformats.org/drawingml/2006/picture">
+                <pic:pic xmlns:pic="http://schemas.openxmlformats.org/drawingml/2006/picture">
+                  <pic:nvPicPr>
+                    <pic:cNvPr id="1" name=""/>
+                    <pic:cNvPicPr/>
+                  </pic:nvPicPr>
+                  <pic:blipFill>
+                    <a:blip r:embed="rId14"/>
+                    <a:stretch>
+                      <a:fillRect/>
+                    </a:stretch>
+                  </pic:blipFill>
+                  <pic:spPr>
+                    <a:xfrm>
+                      <a:off x="0" y="0"/>
                       <a:ext cx="5598445" cy="862805"/>
                     </a:xfrm>
                     <a:prstGeom prst="rect">
@@ -4448,7 +4952,19 @@
         <w:rPr>
           <w:sz w:val="20"/>
         </w:rPr>
-        <w:t xml:space="preserve"> 8. </w:t>
+        <w:t xml:space="preserve"> </w:t>
+      </w:r>
+      <w:r>
+        <w:rPr>
+          <w:sz w:val="20"/>
+        </w:rPr>
+        <w:t>9</w:t>
+      </w:r>
+      <w:r>
+        <w:rPr>
+          <w:sz w:val="20"/>
+        </w:rPr>
+        <w:t xml:space="preserve">. </w:t>
       </w:r>
       <w:proofErr w:type="spellStart"/>
       <w:r>
@@ -5067,52 +5583,340 @@
     <w:p>
       <w:pPr>
         <w:pStyle w:val="Heading2"/>
-      </w:pPr>
-      <w:proofErr w:type="spellStart"/>
-      <w:r>
         <w:rPr>
           <w:color w:val="auto"/>
           <w:sz w:val="28"/>
-        </w:rPr>
-        <w:lastRenderedPageBreak/>
-        <w:t>Kombinovana</w:t>
-      </w:r>
-      <w:proofErr w:type="spellEnd"/>
+          <w:lang w:val="sr-Latn-RS"/>
+        </w:rPr>
+      </w:pPr>
+      <w:proofErr w:type="spellStart"/>
       <w:r>
         <w:rPr>
           <w:color w:val="auto"/>
           <w:sz w:val="28"/>
         </w:rPr>
-        <w:t xml:space="preserve"> </w:t>
-      </w:r>
-      <w:proofErr w:type="spellStart"/>
+        <w:t>Kombinovana</w:t>
+      </w:r>
+      <w:proofErr w:type="spellEnd"/>
       <w:r>
         <w:rPr>
           <w:color w:val="auto"/>
           <w:sz w:val="28"/>
         </w:rPr>
-        <w:t>bolean</w:t>
-      </w:r>
-      <w:proofErr w:type="spellEnd"/>
-      <w:r>
-        <w:rPr>
+        <w:t xml:space="preserve"> </w:t>
+      </w:r>
+      <w:proofErr w:type="spellStart"/>
+      <w:r>
+        <w:rPr>
+          <w:i/>
           <w:color w:val="auto"/>
           <w:sz w:val="28"/>
         </w:rPr>
-        <w:t xml:space="preserve"> semi-structured </w:t>
-      </w:r>
-      <w:proofErr w:type="spellStart"/>
-      <w:r>
-        <w:rPr>
+        <w:t>bolean</w:t>
+      </w:r>
+      <w:proofErr w:type="spellEnd"/>
+      <w:r>
+        <w:rPr>
+          <w:i/>
           <w:color w:val="auto"/>
           <w:sz w:val="28"/>
         </w:rPr>
+        <w:t xml:space="preserve"> semi-structured</w:t>
+      </w:r>
+      <w:r>
+        <w:rPr>
+          <w:color w:val="auto"/>
+          <w:sz w:val="28"/>
+        </w:rPr>
+        <w:t xml:space="preserve"> </w:t>
+      </w:r>
+      <w:proofErr w:type="spellStart"/>
+      <w:r>
+        <w:rPr>
+          <w:color w:val="auto"/>
+          <w:sz w:val="28"/>
+        </w:rPr>
         <w:t>pretraga</w:t>
+      </w:r>
+      <w:proofErr w:type="spellEnd"/>
+      <w:r>
+        <w:rPr>
+          <w:color w:val="auto"/>
+          <w:sz w:val="28"/>
+        </w:rPr>
+        <w:t xml:space="preserve"> (</w:t>
+      </w:r>
+      <w:proofErr w:type="spellStart"/>
+      <w:r>
+        <w:rPr>
+          <w:color w:val="auto"/>
+          <w:sz w:val="28"/>
+        </w:rPr>
+        <w:t>uz</w:t>
+      </w:r>
+      <w:proofErr w:type="spellEnd"/>
+      <w:r>
+        <w:rPr>
+          <w:color w:val="auto"/>
+          <w:sz w:val="28"/>
+        </w:rPr>
+        <w:t xml:space="preserve"> </w:t>
+      </w:r>
+      <w:proofErr w:type="spellStart"/>
+      <w:r>
+        <w:rPr>
+          <w:color w:val="auto"/>
+          <w:sz w:val="28"/>
+        </w:rPr>
+        <w:t>podr</w:t>
+      </w:r>
+      <w:proofErr w:type="spellEnd"/>
+      <w:r>
+        <w:rPr>
+          <w:color w:val="auto"/>
+          <w:sz w:val="28"/>
+          <w:lang w:val="sr-Latn-RS"/>
+        </w:rPr>
+        <w:t xml:space="preserve">šku za </w:t>
+      </w:r>
+      <w:r>
+        <w:rPr>
+          <w:i/>
+          <w:color w:val="auto"/>
+          <w:sz w:val="28"/>
+          <w:lang w:val="sr-Latn-RS"/>
+        </w:rPr>
+        <w:t>AND</w:t>
+      </w:r>
+      <w:r>
+        <w:rPr>
+          <w:color w:val="auto"/>
+          <w:sz w:val="28"/>
+          <w:lang w:val="sr-Latn-RS"/>
+        </w:rPr>
+        <w:t xml:space="preserve">, </w:t>
+      </w:r>
+      <w:r>
+        <w:rPr>
+          <w:i/>
+          <w:color w:val="auto"/>
+          <w:sz w:val="28"/>
+          <w:lang w:val="sr-Latn-RS"/>
+        </w:rPr>
+        <w:t>NOT</w:t>
+      </w:r>
+      <w:r>
+        <w:rPr>
+          <w:color w:val="auto"/>
+          <w:sz w:val="28"/>
+          <w:lang w:val="sr-Latn-RS"/>
+        </w:rPr>
+        <w:t xml:space="preserve"> i </w:t>
+      </w:r>
+      <w:r>
+        <w:rPr>
+          <w:i/>
+          <w:color w:val="auto"/>
+          <w:sz w:val="28"/>
+          <w:lang w:val="sr-Latn-RS"/>
+        </w:rPr>
+        <w:t>OR</w:t>
+      </w:r>
+      <w:r>
+        <w:rPr>
+          <w:color w:val="auto"/>
+          <w:sz w:val="28"/>
+          <w:lang w:val="sr-Latn-RS"/>
+        </w:rPr>
+        <w:t xml:space="preserve"> operatore)</w:t>
+      </w:r>
+    </w:p>
+    <w:p>
+      <w:pPr>
+        <w:rPr>
+          <w:lang w:val="sr-Latn-RS"/>
+        </w:rPr>
+      </w:pPr>
+    </w:p>
+    <w:p>
+      <w:pPr>
+        <w:pStyle w:val="Heading1"/>
+        <w:rPr>
+          <w:lang w:val="sr-Latn-RS"/>
+        </w:rPr>
+      </w:pPr>
+      <w:r>
+        <w:rPr>
+          <w:color w:val="auto"/>
+          <w:lang w:val="sr-Latn-RS"/>
+        </w:rPr>
+        <w:t>Prikaz rezultata</w:t>
+      </w:r>
+    </w:p>
+    <w:p>
+      <w:pPr>
+        <w:rPr>
+          <w:lang w:val="sr-Latn-RS"/>
+        </w:rPr>
+      </w:pPr>
+    </w:p>
+    <w:p>
+      <w:pPr>
+        <w:jc w:val="both"/>
+        <w:rPr>
+          <w:sz w:val="24"/>
+          <w:lang w:val="sr-Latn-RS"/>
+        </w:rPr>
+      </w:pPr>
+      <w:r>
+        <w:rPr>
+          <w:sz w:val="24"/>
+          <w:lang w:val="sr-Latn-RS"/>
+        </w:rPr>
+        <w:t>Dinamički prikaz sažetka sa istaknutim ključnim pojmovima je moguće rea</w:t>
+      </w:r>
+      <w:r>
+        <w:rPr>
+          <w:sz w:val="24"/>
+          <w:lang w:val="sr-Latn-RS"/>
+        </w:rPr>
+        <w:t xml:space="preserve">lizovati </w:t>
+      </w:r>
+      <w:r>
+        <w:rPr>
+          <w:sz w:val="24"/>
+          <w:lang w:val="sr-Latn-RS"/>
+        </w:rPr>
+        <w:t xml:space="preserve">korišćenjem </w:t>
+      </w:r>
+      <w:r>
+        <w:rPr>
+          <w:i/>
+          <w:sz w:val="24"/>
+          <w:lang w:val="sr-Latn-RS"/>
+        </w:rPr>
+        <w:t>Elasticsearch</w:t>
+      </w:r>
+      <w:r>
+        <w:rPr>
+          <w:i/>
+          <w:sz w:val="24"/>
+          <w:lang w:val="sr-Latn-RS"/>
+        </w:rPr>
+        <w:t xml:space="preserve"> Highligting</w:t>
+      </w:r>
+      <w:r>
+        <w:rPr>
+          <w:i/>
+          <w:sz w:val="24"/>
+          <w:lang w:val="sr-Latn-RS"/>
+        </w:rPr>
+        <w:t xml:space="preserve"> API</w:t>
+      </w:r>
+      <w:r>
+        <w:rPr>
+          <w:sz w:val="24"/>
+          <w:lang w:val="sr-Latn-RS"/>
+        </w:rPr>
+        <w:t xml:space="preserve">-a. </w:t>
+      </w:r>
+      <w:r>
+        <w:rPr>
+          <w:i/>
+          <w:sz w:val="24"/>
+          <w:lang w:val="sr-Latn-RS"/>
+        </w:rPr>
+        <w:t>Elasticsearch</w:t>
+      </w:r>
+      <w:r>
+        <w:rPr>
+          <w:sz w:val="24"/>
+          <w:lang w:val="sr-Latn-RS"/>
+        </w:rPr>
+        <w:t xml:space="preserve"> nudi opciju za </w:t>
+      </w:r>
+      <w:r>
+        <w:rPr>
+          <w:sz w:val="24"/>
+          <w:lang w:val="sr-Latn-RS"/>
+        </w:rPr>
+        <w:t>definisanje highlight-ovanih sažetaka na osnovu jednog ili više polja rezultata. Na takav način je moguće pokazati korisnicima gde postoje poklapanja između otkucanog i ponuđenog.</w:t>
+      </w:r>
+    </w:p>
+    <w:p>
+      <w:pPr>
+        <w:jc w:val="both"/>
+        <w:rPr>
+          <w:sz w:val="24"/>
+          <w:lang w:val="sr-Latn-RS"/>
+        </w:rPr>
+      </w:pPr>
+      <w:r>
+        <w:rPr>
+          <w:sz w:val="24"/>
+          <w:lang w:val="sr-Latn-RS"/>
+        </w:rPr>
+        <w:t xml:space="preserve">Za realizaciju dinamičkog prikaza sažetka će se koristiti </w:t>
+      </w:r>
+      <w:r>
+        <w:rPr>
+          <w:i/>
+          <w:sz w:val="24"/>
+          <w:lang w:val="sr-Latn-RS"/>
+        </w:rPr>
+        <w:t>NativeSearchQueryBuilder</w:t>
+      </w:r>
+      <w:r>
+        <w:rPr>
+          <w:sz w:val="24"/>
+          <w:lang w:val="sr-Latn-RS"/>
+        </w:rPr>
+        <w:t xml:space="preserve"> kojem se prosleđuju polja za </w:t>
+      </w:r>
+      <w:r>
+        <w:rPr>
+          <w:i/>
+          <w:sz w:val="24"/>
+          <w:lang w:val="sr-Latn-RS"/>
+        </w:rPr>
+        <w:t>highlight</w:t>
+      </w:r>
+      <w:r>
+        <w:rPr>
+          <w:sz w:val="24"/>
+          <w:lang w:val="sr-Latn-RS"/>
+        </w:rPr>
+        <w:t>-ovan</w:t>
       </w:r>
       <w:bookmarkStart w:id="0" w:name="_GoBack"/>
       <w:bookmarkEnd w:id="0"/>
-      <w:proofErr w:type="spellEnd"/>
+      <w:r>
+        <w:rPr>
+          <w:sz w:val="24"/>
+          <w:lang w:val="sr-Latn-RS"/>
+        </w:rPr>
+        <w:t>je i broj okolnih karaktera koji će se naći u sažetku.</w:t>
+      </w:r>
     </w:p>
+    <w:p>
+      <w:pPr>
+        <w:jc w:val="both"/>
+        <w:rPr>
+          <w:sz w:val="24"/>
+          <w:lang w:val="sr-Latn-RS"/>
+        </w:rPr>
+      </w:pPr>
+    </w:p>
+    <w:p>
+      <w:pPr>
+        <w:jc w:val="both"/>
+        <w:rPr>
+          <w:sz w:val="24"/>
+        </w:rPr>
+      </w:pPr>
+    </w:p>
+    <w:p/>
+    <w:p/>
     <w:sectPr>
       <w:pgSz w:w="12240" w:h="15840"/>
       <w:pgMar w:top="1170" w:right="1260" w:bottom="810" w:left="1260" w:header="720" w:footer="720" w:gutter="0"/>
@@ -5989,7 +6793,7 @@
 </file>
 
 <file path=customXml/itemProps1.xml><?xml version="1.0" encoding="utf-8"?>
-<ds:datastoreItem xmlns:ds="http://schemas.openxmlformats.org/officeDocument/2006/customXml" ds:itemID="{C21F3307-1723-41BD-9133-B30EA18008E8}">
+<ds:datastoreItem xmlns:ds="http://schemas.openxmlformats.org/officeDocument/2006/customXml" ds:itemID="{6FA0E464-813B-4918-8F02-A55A0325E964}">
   <ds:schemaRefs>
     <ds:schemaRef ds:uri="http://schemas.openxmlformats.org/officeDocument/2006/bibliography"/>
   </ds:schemaRefs>

</xml_diff>